<commit_message>
Added some citeations and implemented some feedback
</commit_message>
<xml_diff>
--- a/MCDONALDBradley_Draft_Dissertation003.docx
+++ b/MCDONALDBradley_Draft_Dissertation003.docx
@@ -6144,6 +6144,14 @@
       </w:r>
     </w:p>
     <w:p>
+      <w:r>
+        <w:t xml:space="preserve">This section will cover </w:t>
+      </w:r>
+      <w:r>
+        <w:t>the role of a technical artist and how the author took up this role through development to provide a greater service to the team and project.</w:t>
+      </w:r>
+    </w:p>
+    <w:p>
       <w:pPr>
         <w:pStyle w:val="Heading2"/>
         <w:jc w:val="both"/>
@@ -6155,7 +6163,159 @@
     <w:p>
       <w:commentRangeStart w:id="15"/>
       <w:r>
-        <w:t xml:space="preserve">The job of a technical artist is to utilise both art and programming to create a multitude of tools so that Designers can speedily design, create and test level layouts and adjust them easily based on feedback. </w:t>
+        <w:t>The job of a technical artist</w:t>
+      </w:r>
+      <w:r>
+        <w:t xml:space="preserve"> as defined by </w:t>
+      </w:r>
+      <w:proofErr w:type="spellStart"/>
+      <w:r>
+        <w:rPr>
+          <w:highlight w:val="yellow"/>
+        </w:rPr>
+        <w:t>GetInMedia</w:t>
+      </w:r>
+      <w:proofErr w:type="spellEnd"/>
+      <w:r>
+        <w:t xml:space="preserve"> </w:t>
+      </w:r>
+      <w:r>
+        <w:rPr>
+          <w:highlight w:val="yellow"/>
+        </w:rPr>
+        <w:t>“</w:t>
+      </w:r>
+      <w:r>
+        <w:rPr>
+          <w:highlight w:val="yellow"/>
+        </w:rPr>
+        <w:t xml:space="preserve">Something of a hybrid between an artist and a programmer is the video game technical artist. This person works under the direction of the art director and technical art </w:t>
+      </w:r>
+      <w:proofErr w:type="gramStart"/>
+      <w:r>
+        <w:rPr>
+          <w:highlight w:val="yellow"/>
+        </w:rPr>
+        <w:t>director, and</w:t>
+      </w:r>
+      <w:proofErr w:type="gramEnd"/>
+      <w:r>
+        <w:rPr>
+          <w:highlight w:val="yellow"/>
+        </w:rPr>
+        <w:t xml:space="preserve"> is responsible for the systems and tools associated with creating and porting art assets</w:t>
+      </w:r>
+      <w:r>
+        <w:rPr>
+          <w:highlight w:val="yellow"/>
+        </w:rPr>
+        <w:t>”</w:t>
+      </w:r>
+      <w:r>
+        <w:rPr>
+          <w:highlight w:val="yellow"/>
+        </w:rPr>
+        <w:t>.</w:t>
+      </w:r>
+      <w:r>
+        <w:t xml:space="preserve"> </w:t>
+      </w:r>
+      <w:r>
+        <w:t xml:space="preserve">Though that is a </w:t>
+      </w:r>
+      <w:proofErr w:type="spellStart"/>
+      <w:r>
+        <w:t>defitinion</w:t>
+      </w:r>
+      <w:proofErr w:type="spellEnd"/>
+      <w:r>
+        <w:t xml:space="preserve"> of a technical artist, it is not the </w:t>
+      </w:r>
+      <w:proofErr w:type="gramStart"/>
+      <w:r>
+        <w:t>clearest .</w:t>
+      </w:r>
+      <w:proofErr w:type="gramEnd"/>
+      <w:r>
+        <w:t xml:space="preserve"> As </w:t>
+      </w:r>
+      <w:proofErr w:type="spellStart"/>
+      <w:proofErr w:type="gramStart"/>
+      <w:r>
+        <w:t>a</w:t>
+      </w:r>
+      <w:proofErr w:type="spellEnd"/>
+      <w:proofErr w:type="gramEnd"/>
+      <w:r>
+        <w:t xml:space="preserve"> article by </w:t>
+      </w:r>
+      <w:r>
+        <w:rPr>
+          <w:highlight w:val="yellow"/>
+        </w:rPr>
+        <w:t>CareerExplorer.com</w:t>
+      </w:r>
+      <w:r>
+        <w:t xml:space="preserve"> states that </w:t>
+      </w:r>
+      <w:r>
+        <w:rPr>
+          <w:highlight w:val="yellow"/>
+        </w:rPr>
+        <w:t>“</w:t>
+      </w:r>
+      <w:r>
+        <w:rPr>
+          <w:highlight w:val="yellow"/>
+        </w:rPr>
+        <w:t>The role of technical artist is a relatively new one, but it is becoming increasingly important as consoles and PC hardware become more complicated. A technical artist works closely with the lead artist and the creative director, as well as the lead programmers. Their responsibilities include setting up and maintaining the workflow of art production, deciding which art packages and tools a studio should use, investigating new techniques, and then going ahead and implementing them</w:t>
+      </w:r>
+      <w:r>
+        <w:rPr>
+          <w:highlight w:val="yellow"/>
+        </w:rPr>
+        <w:t>”</w:t>
+      </w:r>
+      <w:r>
+        <w:t xml:space="preserve">. Both quotes interlink with saying that the technical artist works </w:t>
+      </w:r>
+      <w:proofErr w:type="spellStart"/>
+      <w:r>
+        <w:t>along side</w:t>
+      </w:r>
+      <w:proofErr w:type="spellEnd"/>
+      <w:r>
+        <w:t xml:space="preserve"> programmers and artists however verge when discussing tools, </w:t>
+      </w:r>
+      <w:proofErr w:type="spellStart"/>
+      <w:r>
+        <w:t>GetInMedia</w:t>
+      </w:r>
+      <w:proofErr w:type="spellEnd"/>
+      <w:r>
+        <w:t xml:space="preserve"> makes it seem that the technical artist simply decides on the tools that are being implemented whereas </w:t>
+      </w:r>
+      <w:proofErr w:type="spellStart"/>
+      <w:r>
+        <w:t>CarrerExplorer</w:t>
+      </w:r>
+      <w:proofErr w:type="spellEnd"/>
+      <w:r>
+        <w:t xml:space="preserve"> goes into that the technical artist </w:t>
+      </w:r>
+      <w:r>
+        <w:t>actually</w:t>
+      </w:r>
+      <w:r>
+        <w:t xml:space="preserve"> creates the tools needed for production.</w:t>
+      </w:r>
+      <w:r>
+        <w:t xml:space="preserve"> This keeps with my own production of the work </w:t>
+      </w:r>
+    </w:p>
+    <w:p>
+      <w:r>
+        <w:t xml:space="preserve">is to utilise both art and programming to create a multitude of tools so that Designers can speedily design, create and test level layouts and adjust them easily based on feedback. </w:t>
       </w:r>
       <w:commentRangeEnd w:id="15"/>
       <w:r>
@@ -6173,36 +6333,39 @@
       <w:r>
         <w:t>author</w:t>
       </w:r>
-      <w:commentRangeStart w:id="17"/>
+      <w:commentRangeStart w:id="16"/>
       <w:r>
         <w:t>’s</w:t>
       </w:r>
       <w:r>
         <w:t xml:space="preserve"> </w:t>
       </w:r>
-      <w:commentRangeEnd w:id="17"/>
+      <w:commentRangeEnd w:id="16"/>
       <w:r>
         <w:rPr>
           <w:rStyle w:val="CommentReference"/>
         </w:rPr>
-        <w:commentReference w:id="17"/>
-      </w:r>
-      <w:r>
-        <w:t xml:space="preserve">role of being a designer, with experience in both art and programming. The job was possible. </w:t>
-      </w:r>
-      <w:commentRangeStart w:id="18"/>
-      <w:r>
-        <w:t xml:space="preserve">With being a designer, </w:t>
-      </w:r>
-      <w:commentRangeEnd w:id="18"/>
-      <w:r>
-        <w:rPr>
-          <w:rStyle w:val="CommentReference"/>
-        </w:rPr>
-        <w:commentReference w:id="18"/>
-      </w:r>
-      <w:r>
-        <w:t>the writer was able to tailor the tools so that a fellow designer would be able to fully utilise the tool with little or no tutorial.</w:t>
+        <w:commentReference w:id="16"/>
+      </w:r>
+      <w:r>
+        <w:t>role of being a designer, with experience in both art and programming. The job was possible.</w:t>
+      </w:r>
+      <w:r>
+        <w:t xml:space="preserve"> With existing knowledge of game design, allowed </w:t>
+      </w:r>
+      <w:r>
+        <w:t>the writer</w:t>
+      </w:r>
+      <w:r>
+        <w:t xml:space="preserve"> too</w:t>
+      </w:r>
+      <w:r>
+        <w:t xml:space="preserve"> </w:t>
+      </w:r>
+      <w:bookmarkStart w:id="17" w:name="_GoBack"/>
+      <w:bookmarkEnd w:id="17"/>
+      <w:r>
+        <w:t>tailor the tools so that a fellow designer would be able to fully utilise the tool with little or no tutorial.</w:t>
       </w:r>
       <w:r>
         <w:t xml:space="preserve"> As they knew themselves of what a tool needed and how it needed to function in the editor. </w:t>
@@ -6246,11 +6409,12 @@
           <w:u w:val="single"/>
         </w:rPr>
       </w:pPr>
-      <w:bookmarkStart w:id="19" w:name="_Toc5263330"/>
+      <w:bookmarkStart w:id="18" w:name="_Toc5263330"/>
       <w:r>
         <w:rPr>
           <w:u w:val="single"/>
         </w:rPr>
+        <w:lastRenderedPageBreak/>
         <w:t>3.1</w:t>
       </w:r>
       <w:r>
@@ -6271,7 +6435,7 @@
         </w:rPr>
         <w:t>Designer Creating Technical Art</w:t>
       </w:r>
-      <w:bookmarkEnd w:id="19"/>
+      <w:bookmarkEnd w:id="18"/>
     </w:p>
     <w:p>
       <w:r>
@@ -6288,14 +6452,14 @@
           <w:u w:val="single"/>
         </w:rPr>
       </w:pPr>
-      <w:bookmarkStart w:id="20" w:name="_Toc5263331"/>
+      <w:bookmarkStart w:id="19" w:name="_Toc5263331"/>
       <w:r>
         <w:rPr>
           <w:u w:val="single"/>
         </w:rPr>
         <w:t>3.1.1 Brief discussion of relevant literature</w:t>
       </w:r>
-      <w:bookmarkEnd w:id="20"/>
+      <w:bookmarkEnd w:id="19"/>
     </w:p>
     <w:p>
       <w:pPr>
@@ -6331,12 +6495,11 @@
           <w:u w:val="single"/>
         </w:rPr>
       </w:pPr>
-      <w:bookmarkStart w:id="21" w:name="_Toc5263332"/>
+      <w:bookmarkStart w:id="20" w:name="_Toc5263332"/>
       <w:r>
         <w:rPr>
           <w:u w:val="single"/>
         </w:rPr>
-        <w:lastRenderedPageBreak/>
         <w:t xml:space="preserve">3.1.2 </w:t>
       </w:r>
       <w:r>
@@ -6345,22 +6508,22 @@
         </w:rPr>
         <w:t>How this work was approached (design etc)</w:t>
       </w:r>
+      <w:bookmarkEnd w:id="20"/>
+    </w:p>
+    <w:p>
+      <w:pPr>
+        <w:pStyle w:val="Heading2"/>
+      </w:pPr>
+    </w:p>
+    <w:p>
+      <w:pPr>
+        <w:pStyle w:val="Heading2"/>
+      </w:pPr>
+      <w:bookmarkStart w:id="21" w:name="_Toc5263333"/>
+      <w:r>
+        <w:t>3.1.3 Problems, solutions and evaluation of this work in comparison to research undertaken</w:t>
+      </w:r>
       <w:bookmarkEnd w:id="21"/>
-    </w:p>
-    <w:p>
-      <w:pPr>
-        <w:pStyle w:val="Heading2"/>
-      </w:pPr>
-    </w:p>
-    <w:p>
-      <w:pPr>
-        <w:pStyle w:val="Heading2"/>
-      </w:pPr>
-      <w:bookmarkStart w:id="22" w:name="_Toc5263333"/>
-      <w:r>
-        <w:t>3.1.3 Problems, solutions and evaluation of this work in comparison to research undertaken</w:t>
-      </w:r>
-      <w:bookmarkEnd w:id="22"/>
     </w:p>
     <w:p/>
     <w:p/>
@@ -6380,11 +6543,11 @@
         <w:pStyle w:val="Heading2"/>
         <w:jc w:val="both"/>
       </w:pPr>
-      <w:bookmarkStart w:id="23" w:name="_Toc5263334"/>
+      <w:bookmarkStart w:id="22" w:name="_Toc5263334"/>
       <w:r>
         <w:t>3.2 The second task undertaken(change)</w:t>
       </w:r>
-      <w:bookmarkEnd w:id="23"/>
+      <w:bookmarkEnd w:id="22"/>
     </w:p>
     <w:p>
       <w:pPr>
@@ -6408,14 +6571,14 @@
           <w:u w:val="single"/>
         </w:rPr>
       </w:pPr>
-      <w:bookmarkStart w:id="24" w:name="_Toc5263335"/>
+      <w:bookmarkStart w:id="23" w:name="_Toc5263335"/>
       <w:r>
         <w:rPr>
           <w:u w:val="single"/>
         </w:rPr>
         <w:t>3.2.1 Brief discussion of relevant literature</w:t>
       </w:r>
-      <w:bookmarkEnd w:id="24"/>
+      <w:bookmarkEnd w:id="23"/>
     </w:p>
     <w:p>
       <w:pPr>
@@ -6436,34 +6599,34 @@
           <w:u w:val="single"/>
         </w:rPr>
       </w:pPr>
-      <w:bookmarkStart w:id="25" w:name="_Toc5263336"/>
+      <w:bookmarkStart w:id="24" w:name="_Toc5263336"/>
       <w:r>
         <w:rPr>
           <w:u w:val="single"/>
         </w:rPr>
         <w:t>3.2.2 How this work was approached (design etc)</w:t>
       </w:r>
+      <w:bookmarkEnd w:id="24"/>
+    </w:p>
+    <w:p>
+      <w:pPr>
+        <w:pStyle w:val="Heading2"/>
+      </w:pPr>
+    </w:p>
+    <w:p>
+      <w:pPr>
+        <w:pStyle w:val="Heading2"/>
+      </w:pPr>
+    </w:p>
+    <w:p>
+      <w:pPr>
+        <w:pStyle w:val="Heading2"/>
+      </w:pPr>
+      <w:bookmarkStart w:id="25" w:name="_Toc5263337"/>
+      <w:r>
+        <w:t>3.2.3 Problems, solutions and evaluation of this work in comparison to research undertaken</w:t>
+      </w:r>
       <w:bookmarkEnd w:id="25"/>
-    </w:p>
-    <w:p>
-      <w:pPr>
-        <w:pStyle w:val="Heading2"/>
-      </w:pPr>
-    </w:p>
-    <w:p>
-      <w:pPr>
-        <w:pStyle w:val="Heading2"/>
-      </w:pPr>
-    </w:p>
-    <w:p>
-      <w:pPr>
-        <w:pStyle w:val="Heading2"/>
-      </w:pPr>
-      <w:bookmarkStart w:id="26" w:name="_Toc5263337"/>
-      <w:r>
-        <w:t>3.2.3 Problems, solutions and evaluation of this work in comparison to research undertaken</w:t>
-      </w:r>
-      <w:bookmarkEnd w:id="26"/>
     </w:p>
     <w:p/>
     <w:p/>
@@ -6477,11 +6640,11 @@
         </w:numPr>
         <w:jc w:val="both"/>
       </w:pPr>
-      <w:bookmarkStart w:id="27" w:name="_Toc5263338"/>
+      <w:bookmarkStart w:id="26" w:name="_Toc5263338"/>
       <w:r>
         <w:t>Reflection</w:t>
       </w:r>
-      <w:bookmarkEnd w:id="27"/>
+      <w:bookmarkEnd w:id="26"/>
     </w:p>
     <w:p/>
     <w:p>
@@ -6493,12 +6656,11 @@
         </w:numPr>
         <w:jc w:val="both"/>
       </w:pPr>
-      <w:bookmarkStart w:id="28" w:name="_Toc5263339"/>
-      <w:r>
-        <w:lastRenderedPageBreak/>
+      <w:bookmarkStart w:id="27" w:name="_Toc5263339"/>
+      <w:r>
         <w:t>Conclusion</w:t>
       </w:r>
-      <w:bookmarkEnd w:id="28"/>
+      <w:bookmarkEnd w:id="27"/>
     </w:p>
     <w:p>
       <w:pPr>
@@ -6678,14 +6840,14 @@
           <w:u w:val="single"/>
         </w:rPr>
       </w:pPr>
-      <w:bookmarkStart w:id="29" w:name="_Toc5263340"/>
+      <w:bookmarkStart w:id="28" w:name="_Toc5263340"/>
       <w:r>
         <w:rPr>
           <w:u w:val="single"/>
         </w:rPr>
         <w:t>Bibliography</w:t>
       </w:r>
-      <w:bookmarkEnd w:id="29"/>
+      <w:bookmarkEnd w:id="28"/>
     </w:p>
     <w:p/>
     <w:p>
@@ -7085,16 +7247,11 @@
         <w:annotationRef/>
       </w:r>
       <w:r>
-        <w:t>Find a citation which talks about this role and what it involves.  You can the</w:t>
-      </w:r>
-      <w:bookmarkStart w:id="16" w:name="_GoBack"/>
-      <w:bookmarkEnd w:id="16"/>
-      <w:r>
-        <w:t>n state that you feel this is in keeping with a portion of the work completed by yourself on the project.</w:t>
+        <w:t>Find a citation which talks about this role and what it involves.  You can then state that you feel this is in keeping with a portion of the work completed by yourself on the project.</w:t>
       </w:r>
     </w:p>
   </w:comment>
-  <w:comment w:id="17" w:author="Mayhew, Rebecca" w:date="2019-04-04T13:45:00Z" w:initials="MR">
+  <w:comment w:id="16" w:author="Mayhew, Rebecca" w:date="2019-04-04T13:45:00Z" w:initials="MR">
     <w:p>
       <w:pPr>
         <w:pStyle w:val="CommentText"/>
@@ -7107,35 +7264,6 @@
       </w:r>
       <w:r>
         <w:t>Consider using author instead.</w:t>
-      </w:r>
-    </w:p>
-  </w:comment>
-  <w:comment w:id="18" w:author="Mayhew, Rebecca" w:date="2019-04-04T13:45:00Z" w:initials="MR">
-    <w:p>
-      <w:pPr>
-        <w:pStyle w:val="CommentText"/>
-      </w:pPr>
-      <w:r>
-        <w:rPr>
-          <w:rStyle w:val="CommentReference"/>
-        </w:rPr>
-        <w:annotationRef/>
-      </w:r>
-      <w:r>
-        <w:t>Try to phrase more eloquently e.g. “Existing knowledge of game design allowed…”</w:t>
-      </w:r>
-    </w:p>
-    <w:p>
-      <w:pPr>
-        <w:pStyle w:val="CommentText"/>
-      </w:pPr>
-    </w:p>
-    <w:p>
-      <w:pPr>
-        <w:pStyle w:val="CommentText"/>
-      </w:pPr>
-      <w:r>
-        <w:t>Again, a citation to back up the point that experience in a field can help understand its intricacies might be worthwhile here.</w:t>
       </w:r>
     </w:p>
   </w:comment>
@@ -7153,7 +7281,6 @@
   <w15:commentEx w15:paraId="04C4172B" w15:done="0"/>
   <w15:commentEx w15:paraId="681E6C41" w15:done="0"/>
   <w15:commentEx w15:paraId="4B23F30C" w15:done="0"/>
-  <w15:commentEx w15:paraId="1252DAE8" w15:done="0"/>
 </w15:commentsEx>
 </file>
 
@@ -7168,7 +7295,6 @@
   <w16cid:commentId w16cid:paraId="04C4172B" w16cid:durableId="2054958D"/>
   <w16cid:commentId w16cid:paraId="681E6C41" w16cid:durableId="2054958E"/>
   <w16cid:commentId w16cid:paraId="4B23F30C" w16cid:durableId="2054958F"/>
-  <w16cid:commentId w16cid:paraId="1252DAE8" w16cid:durableId="20549590"/>
 </w16cid:commentsIds>
 </file>
 
@@ -9869,6 +9995,7 @@
     <w:lsdException w:name="HTML Sample" w:semiHidden="1" w:unhideWhenUsed="1"/>
     <w:lsdException w:name="HTML Typewriter" w:semiHidden="1" w:unhideWhenUsed="1"/>
     <w:lsdException w:name="HTML Variable" w:semiHidden="1" w:unhideWhenUsed="1"/>
+    <w:lsdException w:name="Normal Table" w:semiHidden="1" w:unhideWhenUsed="1"/>
     <w:lsdException w:name="annotation subject" w:semiHidden="1" w:unhideWhenUsed="1"/>
     <w:lsdException w:name="No List" w:semiHidden="1" w:unhideWhenUsed="1"/>
     <w:lsdException w:name="Outline List 1" w:semiHidden="1" w:unhideWhenUsed="1"/>
@@ -9911,8 +10038,11 @@
     <w:lsdException w:name="Table Contemporary" w:semiHidden="1" w:unhideWhenUsed="1"/>
     <w:lsdException w:name="Table Elegant" w:semiHidden="1" w:unhideWhenUsed="1"/>
     <w:lsdException w:name="Table Professional" w:semiHidden="1" w:unhideWhenUsed="1"/>
+    <w:lsdException w:name="Table Subtle 1" w:semiHidden="1" w:unhideWhenUsed="1"/>
     <w:lsdException w:name="Table Subtle 2" w:semiHidden="1" w:unhideWhenUsed="1"/>
     <w:lsdException w:name="Table Web 1" w:semiHidden="1" w:unhideWhenUsed="1"/>
+    <w:lsdException w:name="Table Web 2" w:semiHidden="1" w:unhideWhenUsed="1"/>
+    <w:lsdException w:name="Table Web 3" w:semiHidden="1" w:unhideWhenUsed="1"/>
     <w:lsdException w:name="Balloon Text" w:semiHidden="1" w:unhideWhenUsed="1"/>
     <w:lsdException w:name="Table Grid" w:uiPriority="39"/>
     <w:lsdException w:name="Table Theme" w:semiHidden="1" w:unhideWhenUsed="1"/>
@@ -10871,7 +11001,7 @@
 </file>
 
 <file path=customXml/itemProps1.xml><?xml version="1.0" encoding="utf-8"?>
-<ds:datastoreItem xmlns:ds="http://schemas.openxmlformats.org/officeDocument/2006/customXml" ds:itemID="{3691E7D3-9818-42F8-BCDF-B6F7F5CD9E83}">
+<ds:datastoreItem xmlns:ds="http://schemas.openxmlformats.org/officeDocument/2006/customXml" ds:itemID="{670A8F5D-41BD-43D4-B5AB-7C71F16C5D0E}">
   <ds:schemaRefs>
     <ds:schemaRef ds:uri="http://schemas.openxmlformats.org/officeDocument/2006/bibliography"/>
   </ds:schemaRefs>

</xml_diff>

<commit_message>
Added more to optimisation and worked through all notes
</commit_message>
<xml_diff>
--- a/MCDONALDBradley_Draft_Dissertation003.docx
+++ b/MCDONALDBradley_Draft_Dissertation003.docx
@@ -5785,10 +5785,16 @@
     </w:p>
     <w:p>
       <w:r>
-        <w:t>This report is to</w:t>
-      </w:r>
-      <w:r>
-        <w:t>…</w:t>
+        <w:t xml:space="preserve">This report </w:t>
+      </w:r>
+      <w:r>
+        <w:t xml:space="preserve">covers the intricate details of the development of the project Koala Rama from one of the designers. The topics covered are to be </w:t>
+      </w:r>
+      <w:r>
+        <w:t>backed up</w:t>
+      </w:r>
+      <w:r>
+        <w:t xml:space="preserve"> with relevant literature and </w:t>
       </w:r>
     </w:p>
     <w:p/>
@@ -5923,202 +5929,188 @@
         <w:pStyle w:val="Heading2"/>
       </w:pPr>
       <w:bookmarkStart w:id="4" w:name="_Toc5263326"/>
-      <w:commentRangeStart w:id="5"/>
-      <w:r>
-        <w:t>1.3 What role did you play in the team?</w:t>
+      <w:r>
+        <w:t xml:space="preserve">1.3 </w:t>
       </w:r>
       <w:bookmarkEnd w:id="4"/>
-      <w:commentRangeEnd w:id="5"/>
-      <w:r>
-        <w:rPr>
-          <w:rStyle w:val="CommentReference"/>
-          <w:rFonts w:asciiTheme="minorHAnsi" w:eastAsiaTheme="minorHAnsi" w:hAnsiTheme="minorHAnsi" w:cstheme="minorBidi"/>
-          <w:color w:val="auto"/>
-        </w:rPr>
-        <w:commentReference w:id="5"/>
+      <w:r>
+        <w:t>The authors role in the team</w:t>
       </w:r>
     </w:p>
     <w:p>
-      <w:commentRangeStart w:id="6"/>
-      <w:r>
-        <w:t xml:space="preserve">The role in the team of which the </w:t>
-      </w:r>
-      <w:r>
-        <w:t>author</w:t>
-      </w:r>
-      <w:r>
-        <w:t xml:space="preserve"> carried out</w:t>
-      </w:r>
-      <w:commentRangeEnd w:id="6"/>
-      <w:r>
-        <w:rPr>
-          <w:rStyle w:val="CommentReference"/>
-        </w:rPr>
-        <w:commentReference w:id="6"/>
-      </w:r>
-      <w:r>
-        <w:t xml:space="preserve"> was that of a designer in a small indie team.</w:t>
+      <w:r>
+        <w:t>The Author carried out his role in the team as a</w:t>
+      </w:r>
+      <w:r>
+        <w:t xml:space="preserve"> designer in a small indie team</w:t>
+      </w:r>
+      <w:r>
+        <w:t xml:space="preserve"> would</w:t>
+      </w:r>
+      <w:r>
+        <w:t>.</w:t>
       </w:r>
       <w:r>
         <w:t xml:space="preserve"> As quoted by </w:t>
-      </w:r>
-      <w:r>
-        <w:t xml:space="preserve">Mike </w:t>
-      </w:r>
-      <w:proofErr w:type="spellStart"/>
-      <w:r>
-        <w:t>Bithell</w:t>
-      </w:r>
-      <w:proofErr w:type="spellEnd"/>
-      <w:r>
-        <w:t>: 'The highs and lows of creative freedom are very addictive'; Having developed Thomas Was Alone and Volume, the indie games designer is both a one-man studio and a devoted collaborator. But what does his work actually involve? 2015</w:t>
-      </w:r>
-      <w:proofErr w:type="gramStart"/>
-      <w:r>
-        <w:t>, ,</w:t>
-      </w:r>
-      <w:proofErr w:type="gramEnd"/>
-      <w:r>
-        <w:t xml:space="preserve"> Guardian Newspapers.</w:t>
-      </w:r>
-      <w:r>
-        <w:t xml:space="preserve"> </w:t>
-      </w:r>
-      <w:r>
-        <w:t xml:space="preserve"> Which implies to use and learn a</w:t>
-      </w:r>
-      <w:r>
-        <w:t xml:space="preserve"> wide</w:t>
-      </w:r>
-      <w:r>
-        <w:t xml:space="preserve"> range of skills within the project</w:t>
-      </w:r>
-      <w:r>
-        <w:t>,</w:t>
-      </w:r>
-      <w:r>
-        <w:t xml:space="preserve"> </w:t>
-      </w:r>
-      <w:r>
-        <w:t>this is different</w:t>
-      </w:r>
-      <w:r>
-        <w:t xml:space="preserve"> than being a designer on a large AAA team</w:t>
-      </w:r>
-      <w:r>
-        <w:t>,</w:t>
-      </w:r>
-      <w:r>
-        <w:t xml:space="preserve"> where the role would have been more specific. The role of being a generic de</w:t>
-      </w:r>
-      <w:r>
-        <w:t xml:space="preserve">signer </w:t>
-      </w:r>
-      <w:r>
-        <w:t xml:space="preserve">meant </w:t>
-      </w:r>
-      <w:r>
-        <w:t>going</w:t>
-      </w:r>
-      <w:r>
-        <w:t xml:space="preserve"> into different aspects of game development, such </w:t>
-      </w:r>
-      <w:r>
-        <w:t>as; Gameplay</w:t>
-      </w:r>
-      <w:r>
-        <w:t xml:space="preserve"> Programming, Animating, UI Design, Technical Art and VFX.</w:t>
-      </w:r>
-      <w:r>
-        <w:t xml:space="preserve"> </w:t>
-      </w:r>
-      <w:r>
-        <w:t>This allows for constant</w:t>
-      </w:r>
-      <w:r>
-        <w:t xml:space="preserve"> learning and </w:t>
-      </w:r>
-      <w:r>
-        <w:t>developing</w:t>
-      </w:r>
-      <w:r>
-        <w:t xml:space="preserve"> new skills as the pro</w:t>
-      </w:r>
-      <w:r>
-        <w:t>ject</w:t>
-      </w:r>
-      <w:r>
-        <w:t xml:space="preserve"> progressed. </w:t>
-      </w:r>
-    </w:p>
-    <w:p>
-      <w:pPr>
-        <w:pStyle w:val="Heading2"/>
-      </w:pPr>
-      <w:bookmarkStart w:id="7" w:name="_Toc5263327"/>
-      <w:commentRangeStart w:id="8"/>
-      <w:r>
-        <w:t xml:space="preserve">1.4 </w:t>
-      </w:r>
-      <w:r>
-        <w:t>What state was your prototype in at the point when this module started?</w:t>
-      </w:r>
-      <w:bookmarkEnd w:id="7"/>
-      <w:commentRangeEnd w:id="8"/>
-      <w:r>
-        <w:rPr>
-          <w:rStyle w:val="CommentReference"/>
-          <w:rFonts w:asciiTheme="minorHAnsi" w:eastAsiaTheme="minorHAnsi" w:hAnsiTheme="minorHAnsi" w:cstheme="minorBidi"/>
-          <w:color w:val="auto"/>
-        </w:rPr>
-        <w:commentReference w:id="8"/>
-      </w:r>
-    </w:p>
-    <w:p>
-      <w:r>
-        <w:t>The prototype was at as stage where the core mechan</w:t>
-      </w:r>
-      <w:r>
-        <w:t>i</w:t>
-      </w:r>
-      <w:r>
-        <w:t xml:space="preserve">cs were working, </w:t>
-      </w:r>
-      <w:r>
-        <w:t xml:space="preserve">there were a small </w:t>
-      </w:r>
-      <w:r>
-        <w:t>number</w:t>
-      </w:r>
-      <w:r>
-        <w:t xml:space="preserve"> of visual glitches to do with animations, of which needed polishing. </w:t>
-      </w:r>
-      <w:r>
-        <w:t>The game itself was playable with one main level. However, with th</w:t>
-      </w:r>
-      <w:r>
-        <w:t>e overall</w:t>
-      </w:r>
-      <w:r>
-        <w:t xml:space="preserve"> design of the level done and with the better tools developed for level design, it became easier and more apparent to make more levels. </w:t>
-      </w:r>
-      <w:r>
-        <w:t xml:space="preserve">Of which the team reorganised with the intent to create more playable areas. This was doing by using </w:t>
       </w:r>
       <w:r>
         <w:rPr>
           <w:highlight w:val="yellow"/>
         </w:rPr>
-        <w:t>HacknPlan</w:t>
-      </w:r>
-      <w:r>
-        <w:t xml:space="preserve"> to organise individual jobs to the respected individuals responsible to that aspect of development. </w:t>
+        <w:t xml:space="preserve">Mike </w:t>
+      </w:r>
+      <w:proofErr w:type="spellStart"/>
+      <w:r>
+        <w:rPr>
+          <w:highlight w:val="yellow"/>
+        </w:rPr>
+        <w:t>Bithell</w:t>
+      </w:r>
+      <w:proofErr w:type="spellEnd"/>
+      <w:r>
+        <w:rPr>
+          <w:highlight w:val="yellow"/>
+        </w:rPr>
+        <w:t>: 'The highs and lows of creative freedom are very addictive'; Having developed Thomas Was Alone and Volume, the indie games designer is both a one-man studio and a devoted collaborator. But what does his work actually involve? 2015</w:t>
+      </w:r>
+      <w:proofErr w:type="gramStart"/>
+      <w:r>
+        <w:rPr>
+          <w:highlight w:val="yellow"/>
+        </w:rPr>
+        <w:t>, ,</w:t>
+      </w:r>
+      <w:proofErr w:type="gramEnd"/>
+      <w:r>
+        <w:rPr>
+          <w:highlight w:val="yellow"/>
+        </w:rPr>
+        <w:t xml:space="preserve"> Guardian Newspapers.</w:t>
+      </w:r>
+      <w:r>
+        <w:t xml:space="preserve"> </w:t>
+      </w:r>
+      <w:r>
+        <w:t xml:space="preserve"> Which implies to use and learn a</w:t>
+      </w:r>
+      <w:r>
+        <w:t xml:space="preserve"> wide</w:t>
+      </w:r>
+      <w:r>
+        <w:t xml:space="preserve"> range of skills within the project</w:t>
+      </w:r>
+      <w:r>
+        <w:t>,</w:t>
+      </w:r>
+      <w:r>
+        <w:t xml:space="preserve"> </w:t>
+      </w:r>
+      <w:r>
+        <w:t>this is different</w:t>
+      </w:r>
+      <w:r>
+        <w:t xml:space="preserve"> than being a designer on a large AAA team</w:t>
+      </w:r>
+      <w:r>
+        <w:t>,</w:t>
+      </w:r>
+      <w:r>
+        <w:t xml:space="preserve"> where the role would have been more specific. The role of being a generic de</w:t>
+      </w:r>
+      <w:r>
+        <w:t xml:space="preserve">signer </w:t>
+      </w:r>
+      <w:r>
+        <w:t xml:space="preserve">meant </w:t>
+      </w:r>
+      <w:r>
+        <w:t>going</w:t>
+      </w:r>
+      <w:r>
+        <w:t xml:space="preserve"> into different aspects of game development, such </w:t>
+      </w:r>
+      <w:r>
+        <w:t>as; Gameplay</w:t>
+      </w:r>
+      <w:r>
+        <w:t xml:space="preserve"> Programming, Animating, UI Design, Technical Art and VFX.</w:t>
+      </w:r>
+      <w:r>
+        <w:t xml:space="preserve"> </w:t>
+      </w:r>
+      <w:r>
+        <w:t>This allows for constant</w:t>
+      </w:r>
+      <w:r>
+        <w:t xml:space="preserve"> learning and </w:t>
+      </w:r>
+      <w:r>
+        <w:t>developing</w:t>
+      </w:r>
+      <w:r>
+        <w:t xml:space="preserve"> new skills as the pro</w:t>
+      </w:r>
+      <w:r>
+        <w:t>ject</w:t>
+      </w:r>
+      <w:r>
+        <w:t xml:space="preserve"> progressed. </w:t>
+      </w:r>
+    </w:p>
+    <w:p>
+      <w:pPr>
+        <w:pStyle w:val="Heading2"/>
+      </w:pPr>
+      <w:bookmarkStart w:id="5" w:name="_Toc5263327"/>
+      <w:r>
+        <w:t xml:space="preserve">1.4 </w:t>
+      </w:r>
+      <w:bookmarkEnd w:id="5"/>
+      <w:r>
+        <w:t>The state of production from first milestone</w:t>
+      </w:r>
+    </w:p>
+    <w:p>
+      <w:r>
+        <w:t>The prototype was at as stage where the core mechan</w:t>
+      </w:r>
+      <w:r>
+        <w:t>i</w:t>
+      </w:r>
+      <w:r>
+        <w:t>cs were working</w:t>
+      </w:r>
+      <w:r>
+        <w:t>, such as; walking, jumping, rolling and throwing the boomerang. With these mechanics</w:t>
+      </w:r>
+      <w:r>
+        <w:t xml:space="preserve"> </w:t>
+      </w:r>
+      <w:r>
+        <w:t xml:space="preserve">there were a small </w:t>
+      </w:r>
+      <w:r>
+        <w:t>number</w:t>
+      </w:r>
+      <w:r>
+        <w:t xml:space="preserve"> of visual glitches to do with animations, of which needed polishing. </w:t>
+      </w:r>
+      <w:r>
+        <w:t>The game itself was playable with one main level. However, with th</w:t>
+      </w:r>
+      <w:r>
+        <w:t>e overall</w:t>
+      </w:r>
+      <w:r>
+        <w:t xml:space="preserve"> design of the level done and with the better tools developed for level design, it became easier and more apparent to make more levels. </w:t>
+      </w:r>
+      <w:r>
+        <w:t xml:space="preserve">Of which the team reorganised with the intent to create more playable areas. </w:t>
       </w:r>
     </w:p>
     <w:p/>
     <w:p/>
     <w:p/>
-    <w:p/>
     <w:p>
       <w:pPr>
         <w:pStyle w:val="Heading2"/>
@@ -6126,8 +6118,7 @@
           <w:sz w:val="32"/>
         </w:rPr>
       </w:pPr>
-      <w:bookmarkStart w:id="9" w:name="_Toc5263328"/>
-      <w:commentRangeStart w:id="10"/>
+      <w:bookmarkStart w:id="6" w:name="_Toc5263328"/>
       <w:r>
         <w:rPr>
           <w:sz w:val="32"/>
@@ -6140,16 +6131,7 @@
         </w:rPr>
         <w:t>Introduction</w:t>
       </w:r>
-      <w:bookmarkEnd w:id="9"/>
-      <w:commentRangeEnd w:id="10"/>
-      <w:r>
-        <w:rPr>
-          <w:rStyle w:val="CommentReference"/>
-          <w:rFonts w:asciiTheme="minorHAnsi" w:eastAsiaTheme="minorHAnsi" w:hAnsiTheme="minorHAnsi" w:cstheme="minorBidi"/>
-          <w:color w:val="auto"/>
-        </w:rPr>
-        <w:commentReference w:id="10"/>
-      </w:r>
+      <w:bookmarkEnd w:id="6"/>
     </w:p>
     <w:p>
       <w:r>
@@ -6174,28 +6156,27 @@
         <w:t>original design.</w:t>
       </w:r>
       <w:r>
-        <w:t xml:space="preserve"> This document will also go into detail of relevant literature and research of which informed the approach in this project, and if these findings actually were reflected in my findings or not. </w:t>
+        <w:t xml:space="preserve"> This document will also go into detail of relevant literature and research of which informed the approach in this project, and if these findings actually were reflected in </w:t>
+      </w:r>
+      <w:r>
+        <w:t>the project</w:t>
+      </w:r>
+      <w:r>
+        <w:t xml:space="preserve"> or not. </w:t>
+      </w:r>
+      <w:r>
+        <w:t>The document will go into detail of the work the author has done on the project, the testing of the project and the potential political view of the project.</w:t>
       </w:r>
     </w:p>
-    <w:p/>
     <w:p>
       <w:r>
-        <w:t>These redesigns relate back to the author’s individual research within the literature review</w:t>
-      </w:r>
-      <w:r>
-        <w:t>. Specifically</w:t>
-      </w:r>
-      <w:r>
-        <w:t>,</w:t>
-      </w:r>
-      <w:r>
-        <w:t xml:space="preserve"> how </w:t>
-      </w:r>
-      <w:r>
-        <w:t>implementation of new mechanics can change development of the project.</w:t>
-      </w:r>
-      <w:r>
-        <w:t xml:space="preserve"> This was done several times since the presentation of our prototype. Of which will be discussed in later segments of this document.</w:t>
+        <w:t>The author will relate back to previous submitted work at relevant parts to show how the project developed based upon certain aspects of the submitted work and project. This will primarily be focused upon when discussing testing and implementation of design into the developed project</w:t>
+      </w:r>
+      <w:r>
+        <w:t>, including the potential political aspects of the project</w:t>
+      </w:r>
+      <w:r>
+        <w:t>.</w:t>
       </w:r>
     </w:p>
     <w:p/>
@@ -6204,24 +6185,14 @@
       <w:pPr>
         <w:pStyle w:val="Heading1"/>
       </w:pPr>
-      <w:bookmarkStart w:id="11" w:name="_Toc5263329"/>
-      <w:commentRangeStart w:id="12"/>
+      <w:bookmarkStart w:id="7" w:name="_Toc5263329"/>
       <w:r>
         <w:t>3.</w:t>
       </w:r>
       <w:r>
         <w:t>Technical Art</w:t>
       </w:r>
-      <w:bookmarkEnd w:id="11"/>
-      <w:commentRangeEnd w:id="12"/>
-      <w:r>
-        <w:rPr>
-          <w:rStyle w:val="CommentReference"/>
-          <w:rFonts w:asciiTheme="minorHAnsi" w:eastAsiaTheme="minorHAnsi" w:hAnsiTheme="minorHAnsi" w:cstheme="minorBidi"/>
-          <w:color w:val="auto"/>
-        </w:rPr>
-        <w:commentReference w:id="12"/>
-      </w:r>
+      <w:bookmarkEnd w:id="7"/>
     </w:p>
     <w:p>
       <w:r>
@@ -6241,7 +6212,6 @@
       </w:pPr>
     </w:p>
     <w:p>
-      <w:commentRangeStart w:id="13"/>
       <w:r>
         <w:t>The job of a technical artist</w:t>
       </w:r>
@@ -6253,6 +6223,7 @@
           <w:id w:val="-1802073079"/>
           <w:citation/>
         </w:sdtPr>
+        <w:sdtEndPr/>
         <w:sdtContent>
           <w:r>
             <w:fldChar w:fldCharType="begin"/>
@@ -6338,13 +6309,7 @@
         <w:rPr>
           <w:noProof/>
         </w:rPr>
-        <w:t>(Sokanu, 2019)</w:t>
-      </w:r>
-      <w:r>
-        <w:rPr>
-          <w:noProof/>
-        </w:rPr>
-        <w:t xml:space="preserve"> </w:t>
+        <w:t xml:space="preserve">(Sokanu, 2019) </w:t>
       </w:r>
       <w:r>
         <w:t xml:space="preserve">states that </w:t>
@@ -6366,26 +6331,43 @@
       </w:r>
       <w:sdt>
         <w:sdtPr>
+          <w:rPr>
+            <w:highlight w:val="yellow"/>
+          </w:rPr>
           <w:id w:val="595071971"/>
           <w:citation/>
         </w:sdtPr>
+        <w:sdtEndPr/>
         <w:sdtContent>
           <w:r>
+            <w:rPr>
+              <w:highlight w:val="yellow"/>
+            </w:rPr>
             <w:fldChar w:fldCharType="begin"/>
           </w:r>
           <w:r>
+            <w:rPr>
+              <w:highlight w:val="yellow"/>
+            </w:rPr>
             <w:instrText xml:space="preserve"> CITATION Ful18 \l 2057 </w:instrText>
           </w:r>
           <w:r>
+            <w:rPr>
+              <w:highlight w:val="yellow"/>
+            </w:rPr>
             <w:fldChar w:fldCharType="separate"/>
           </w:r>
           <w:r>
             <w:rPr>
               <w:noProof/>
+              <w:highlight w:val="yellow"/>
             </w:rPr>
             <w:t>(Full Sail University, 2018)</w:t>
           </w:r>
           <w:r>
+            <w:rPr>
+              <w:highlight w:val="yellow"/>
+            </w:rPr>
             <w:fldChar w:fldCharType="end"/>
           </w:r>
         </w:sdtContent>
@@ -6399,14 +6381,15 @@
       <w:r>
         <w:rPr>
           <w:noProof/>
+          <w:highlight w:val="yellow"/>
         </w:rPr>
-        <w:t>(Sokanu, 2019)</w:t>
+        <w:t>(Sokanu, 2019</w:t>
       </w:r>
       <w:r>
         <w:rPr>
           <w:noProof/>
         </w:rPr>
-        <w:t xml:space="preserve"> </w:t>
+        <w:t xml:space="preserve">) </w:t>
       </w:r>
       <w:r>
         <w:t xml:space="preserve">goes into that the technical artist </w:t>
@@ -6429,17 +6412,7 @@
         <w:t xml:space="preserve">To take up the role of a technical artist is to </w:t>
       </w:r>
       <w:r>
-        <w:t xml:space="preserve">utilise both art and programming to create a multitude of tools so that Designers can speedily design, create and test level layouts and adjust them easily based on feedback. </w:t>
-      </w:r>
-      <w:commentRangeEnd w:id="13"/>
-      <w:r>
-        <w:rPr>
-          <w:rStyle w:val="CommentReference"/>
-        </w:rPr>
-        <w:commentReference w:id="13"/>
-      </w:r>
-      <w:r>
-        <w:t>Be that feedback internal or external.</w:t>
+        <w:t>utilise both art and programming to create a multitude of tools so that Designers can speedily design, create and test level layouts and adjust them easily based on feedback. Be that feedback internal or external.</w:t>
       </w:r>
       <w:r>
         <w:t xml:space="preserve"> As the </w:t>
@@ -6473,16 +6446,13 @@
         <w:t xml:space="preserve"> As they knew themselves of what a tool needed and how it needed to function in the editor. </w:t>
       </w:r>
     </w:p>
-    <w:p/>
-    <w:p/>
-    <w:p/>
     <w:p>
       <w:r>
         <w:rPr>
           <w:noProof/>
         </w:rPr>
         <w:drawing>
-          <wp:anchor distT="0" distB="0" distL="114300" distR="114300" simplePos="0" relativeHeight="251662336" behindDoc="0" locked="0" layoutInCell="1" allowOverlap="1" wp14:anchorId="3E95A0D9" wp14:editId="293533FC">
+          <wp:anchor distT="0" distB="0" distL="114300" distR="114300" simplePos="0" relativeHeight="251662336" behindDoc="0" locked="0" layoutInCell="1" allowOverlap="1" wp14:anchorId="3E95A0D9" wp14:editId="0AA746FA">
             <wp:simplePos x="0" y="0"/>
             <wp:positionH relativeFrom="margin">
               <wp:align>right</wp:align>
@@ -6507,7 +6477,7 @@
                     </pic:cNvPicPr>
                   </pic:nvPicPr>
                   <pic:blipFill>
-                    <a:blip r:embed="rId11" cstate="print">
+                    <a:blip r:embed="rId8" cstate="print">
                       <a:extLst>
                         <a:ext uri="{28A0092B-C50C-407E-A947-70E740481C1C}">
                           <a14:useLocalDpi xmlns:a14="http://schemas.microsoft.com/office/drawing/2010/main" val="0"/>
@@ -6545,7 +6515,13 @@
         </w:drawing>
       </w:r>
       <w:r>
-        <w:t>Another task that comes with a technical artist it to optimise the game</w:t>
+        <w:t xml:space="preserve">Another task that comes with </w:t>
+      </w:r>
+      <w:r>
+        <w:t>the role of a</w:t>
+      </w:r>
+      <w:r>
+        <w:t xml:space="preserve"> technical artist it to optimise the game</w:t>
       </w:r>
       <w:r>
         <w:t>,</w:t>
@@ -6563,7 +6539,37 @@
         <w:t>,</w:t>
       </w:r>
       <w:r>
-        <w:t xml:space="preserve"> to see if any imported assets effect the game in either by performance (Frames per second) or they create visual glitches (Assets appears or disappearing in player view)</w:t>
+        <w:t xml:space="preserve"> to see if any imported assets</w:t>
+      </w:r>
+      <w:r>
+        <w:t>, created by the artist,</w:t>
+      </w:r>
+      <w:r>
+        <w:t xml:space="preserve"> effect the game</w:t>
+      </w:r>
+      <w:r>
+        <w:t>.</w:t>
+      </w:r>
+      <w:r>
+        <w:t xml:space="preserve"> </w:t>
+      </w:r>
+      <w:r>
+        <w:t>E</w:t>
+      </w:r>
+      <w:r>
+        <w:t>ither by performance (Frames per second) or</w:t>
+      </w:r>
+      <w:r>
+        <w:t xml:space="preserve"> if</w:t>
+      </w:r>
+      <w:r>
+        <w:t xml:space="preserve"> they create visual glitches (</w:t>
+      </w:r>
+      <w:r>
+        <w:t>missing polys or wrong facing normals</w:t>
+      </w:r>
+      <w:r>
+        <w:t>)</w:t>
       </w:r>
       <w:r>
         <w:t>.</w:t>
@@ -6638,10 +6644,40 @@
                               <w:t>1</w:t>
                             </w:r>
                             <w:r>
+                              <w:rPr>
+                                <w:noProof/>
+                              </w:rPr>
                               <w:fldChar w:fldCharType="end"/>
                             </w:r>
                             <w:r>
-                              <w:t xml:space="preserve"> Unreal Engine Profiler- Before Optimisation</w:t>
+                              <w:rPr>
+                                <w:noProof/>
+                              </w:rPr>
+                              <w:t>-</w:t>
+                            </w:r>
+                            <w:r>
+                              <w:t xml:space="preserve"> Unreal Engine Profiler- </w:t>
+                            </w:r>
+                            <w:r>
+                              <w:t>‘</w:t>
+                            </w:r>
+                            <w:r>
+                              <w:t>Koala Rama Before Optimisation</w:t>
+                            </w:r>
+                            <w:r>
+                              <w:t>’</w:t>
+                            </w:r>
+                            <w:r>
+                              <w:t>. Date- 12</w:t>
+                            </w:r>
+                            <w:r>
+                              <w:rPr>
+                                <w:vertAlign w:val="superscript"/>
+                              </w:rPr>
+                              <w:t>th</w:t>
+                            </w:r>
+                            <w:r>
+                              <w:t xml:space="preserve"> March 2019</w:t>
                             </w:r>
                           </w:p>
                         </w:txbxContent>
@@ -6686,10 +6722,40 @@
                         <w:t>1</w:t>
                       </w:r>
                       <w:r>
+                        <w:rPr>
+                          <w:noProof/>
+                        </w:rPr>
                         <w:fldChar w:fldCharType="end"/>
                       </w:r>
                       <w:r>
-                        <w:t xml:space="preserve"> Unreal Engine Profiler- Before Optimisation</w:t>
+                        <w:rPr>
+                          <w:noProof/>
+                        </w:rPr>
+                        <w:t>-</w:t>
+                      </w:r>
+                      <w:r>
+                        <w:t xml:space="preserve"> Unreal Engine Profiler- </w:t>
+                      </w:r>
+                      <w:r>
+                        <w:t>‘</w:t>
+                      </w:r>
+                      <w:r>
+                        <w:t>Koala Rama Before Optimisation</w:t>
+                      </w:r>
+                      <w:r>
+                        <w:t>’</w:t>
+                      </w:r>
+                      <w:r>
+                        <w:t>. Date- 12</w:t>
+                      </w:r>
+                      <w:r>
+                        <w:rPr>
+                          <w:vertAlign w:val="superscript"/>
+                        </w:rPr>
+                        <w:t>th</w:t>
+                      </w:r>
+                      <w:r>
+                        <w:t xml:space="preserve"> March 2019</w:t>
                       </w:r>
                     </w:p>
                   </w:txbxContent>
@@ -6706,7 +6772,6 @@
         <w:rPr>
           <w:noProof/>
         </w:rPr>
-        <w:lastRenderedPageBreak/>
         <mc:AlternateContent>
           <mc:Choice Requires="wps">
             <w:drawing>
@@ -6770,16 +6835,52 @@
                               <w:t>2</w:t>
                             </w:r>
                             <w:r>
+                              <w:rPr>
+                                <w:noProof/>
+                              </w:rPr>
                               <w:fldChar w:fldCharType="end"/>
                             </w:r>
                             <w:r>
-                              <w:t xml:space="preserve"> Unreal Engine Profiler- </w:t>
+                              <w:rPr>
+                                <w:noProof/>
+                              </w:rPr>
+                              <w:t>-</w:t>
+                            </w:r>
+                            <w:r>
+                              <w:t xml:space="preserve"> Unreal Engine Profiler-</w:t>
+                            </w:r>
+                            <w:r>
+                              <w:t xml:space="preserve"> </w:t>
+                            </w:r>
+                            <w:r>
+                              <w:t>‘</w:t>
+                            </w:r>
+                            <w:r>
+                              <w:t>Koala Rama</w:t>
+                            </w:r>
+                            <w:r>
+                              <w:t xml:space="preserve"> </w:t>
                             </w:r>
                             <w:r>
                               <w:t xml:space="preserve">After </w:t>
                             </w:r>
                             <w:r>
                               <w:t>Optimisation</w:t>
+                            </w:r>
+                            <w:r>
+                              <w:t>’</w:t>
+                            </w:r>
+                            <w:r>
+                              <w:t>. Date- 14</w:t>
+                            </w:r>
+                            <w:r>
+                              <w:rPr>
+                                <w:vertAlign w:val="superscript"/>
+                              </w:rPr>
+                              <w:t>th</w:t>
+                            </w:r>
+                            <w:r>
+                              <w:t xml:space="preserve"> March 2019</w:t>
                             </w:r>
                           </w:p>
                         </w:txbxContent>
@@ -6827,16 +6928,52 @@
                         <w:t>2</w:t>
                       </w:r>
                       <w:r>
+                        <w:rPr>
+                          <w:noProof/>
+                        </w:rPr>
                         <w:fldChar w:fldCharType="end"/>
                       </w:r>
                       <w:r>
-                        <w:t xml:space="preserve"> Unreal Engine Profiler- </w:t>
+                        <w:rPr>
+                          <w:noProof/>
+                        </w:rPr>
+                        <w:t>-</w:t>
+                      </w:r>
+                      <w:r>
+                        <w:t xml:space="preserve"> Unreal Engine Profiler-</w:t>
+                      </w:r>
+                      <w:r>
+                        <w:t xml:space="preserve"> </w:t>
+                      </w:r>
+                      <w:r>
+                        <w:t>‘</w:t>
+                      </w:r>
+                      <w:r>
+                        <w:t>Koala Rama</w:t>
+                      </w:r>
+                      <w:r>
+                        <w:t xml:space="preserve"> </w:t>
                       </w:r>
                       <w:r>
                         <w:t xml:space="preserve">After </w:t>
                       </w:r>
                       <w:r>
                         <w:t>Optimisation</w:t>
+                      </w:r>
+                      <w:r>
+                        <w:t>’</w:t>
+                      </w:r>
+                      <w:r>
+                        <w:t>. Date- 14</w:t>
+                      </w:r>
+                      <w:r>
+                        <w:rPr>
+                          <w:vertAlign w:val="superscript"/>
+                        </w:rPr>
+                        <w:t>th</w:t>
+                      </w:r>
+                      <w:r>
+                        <w:t xml:space="preserve"> March 2019</w:t>
                       </w:r>
                     </w:p>
                   </w:txbxContent>
@@ -6877,7 +7014,7 @@
                     </pic:cNvPicPr>
                   </pic:nvPicPr>
                   <pic:blipFill>
-                    <a:blip r:embed="rId12" cstate="print">
+                    <a:blip r:embed="rId9" cstate="print">
                       <a:extLst>
                         <a:ext uri="{28A0092B-C50C-407E-A947-70E740481C1C}">
                           <a14:useLocalDpi xmlns:a14="http://schemas.microsoft.com/office/drawing/2010/main" val="0"/>
@@ -6914,7 +7051,133 @@
           </wp:anchor>
         </w:drawing>
       </w:r>
+      <w:bookmarkStart w:id="8" w:name="_Toc5263330"/>
+      <w:r>
+        <w:t xml:space="preserve">As you can see if in </w:t>
+      </w:r>
+      <w:r>
+        <w:rPr>
+          <w:highlight w:val="yellow"/>
+        </w:rPr>
+        <w:t>Figure 1</w:t>
+      </w:r>
+      <w:r>
+        <w:t xml:space="preserve"> there is a l</w:t>
+      </w:r>
+      <w:r>
+        <w:t>arge</w:t>
+      </w:r>
+      <w:r>
+        <w:t xml:space="preserve"> green bar which take up a majority of the space, this is a visualisation of the memory being used by a particular asset. In this instance it was the </w:t>
+      </w:r>
+      <w:r>
+        <w:t>Third Person</w:t>
+      </w:r>
+      <w:r>
+        <w:t xml:space="preserve"> Character Blueprint</w:t>
+      </w:r>
+      <w:r>
+        <w:t xml:space="preserve"> that was taking the majority of the memory</w:t>
+      </w:r>
+      <w:r>
+        <w:t>.</w:t>
+      </w:r>
+      <w:r>
+        <w:t xml:space="preserve"> </w:t>
+      </w:r>
+      <w:r>
+        <w:t>So,</w:t>
+      </w:r>
+      <w:r>
+        <w:t xml:space="preserve"> to optimise the game the </w:t>
+      </w:r>
+      <w:r>
+        <w:lastRenderedPageBreak/>
+        <w:t xml:space="preserve">author researched a variety of methods to </w:t>
+      </w:r>
+      <w:r>
+        <w:t xml:space="preserve">optimise the game. Originally in the design of the game the player was to gradually gain their abilities such as double jump and roll, with this in mind the author researched ‘Composition over inheritance’ an excellent resource is </w:t>
+      </w:r>
+      <w:sdt>
+        <w:sdtPr>
+          <w:rPr>
+            <w:highlight w:val="yellow"/>
+          </w:rPr>
+          <w:id w:val="-1265310253"/>
+          <w:citation/>
+        </w:sdtPr>
+        <w:sdtContent>
+          <w:r>
+            <w:rPr>
+              <w:highlight w:val="yellow"/>
+            </w:rPr>
+            <w:fldChar w:fldCharType="begin"/>
+          </w:r>
+          <w:r>
+            <w:rPr>
+              <w:highlight w:val="yellow"/>
+            </w:rPr>
+            <w:instrText xml:space="preserve"> CITATION Joh15 \l 2057 </w:instrText>
+          </w:r>
+          <w:r>
+            <w:rPr>
+              <w:highlight w:val="yellow"/>
+            </w:rPr>
+            <w:fldChar w:fldCharType="separate"/>
+          </w:r>
+          <w:r>
+            <w:rPr>
+              <w:noProof/>
+              <w:highlight w:val="yellow"/>
+            </w:rPr>
+            <w:t>(Johansson, 2015)</w:t>
+          </w:r>
+          <w:r>
+            <w:rPr>
+              <w:highlight w:val="yellow"/>
+            </w:rPr>
+            <w:fldChar w:fldCharType="end"/>
+          </w:r>
+        </w:sdtContent>
+      </w:sdt>
+      <w:r>
+        <w:t xml:space="preserve"> of whom details to </w:t>
+      </w:r>
+      <w:r>
+        <w:t>‘</w:t>
+      </w:r>
+      <w:r>
+        <w:t>define objects of what they can do rather than what they are</w:t>
+      </w:r>
+      <w:r>
+        <w:t>’</w:t>
+      </w:r>
+      <w:r>
+        <w:t>.</w:t>
+      </w:r>
+      <w:r>
+        <w:t xml:space="preserve"> So that later I could define the playable character as </w:t>
+      </w:r>
+      <w:r>
+        <w:t>an</w:t>
+      </w:r>
+      <w:r>
+        <w:t xml:space="preserve"> object that could ‘fight’ or ‘roll’ rather than constantly checking if they could due do those things by what it is.</w:t>
+      </w:r>
+      <w:r>
+        <w:t xml:space="preserve"> </w:t>
+      </w:r>
+      <w:r>
+        <w:t>This method was ideal however later in production the team decided it was better to ensure the player has all the abilities from the start of the game. This meant that this was of optimisation was no longer needed.</w:t>
+      </w:r>
+      <w:r>
+        <w:t xml:space="preserve"> So other method were researched and implemented.</w:t>
+      </w:r>
+      <w:bookmarkStart w:id="9" w:name="_GoBack"/>
+      <w:bookmarkEnd w:id="9"/>
     </w:p>
+    <w:p/>
+    <w:p/>
     <w:p>
       <w:pPr>
         <w:pStyle w:val="Heading2"/>
@@ -6923,8 +7186,45 @@
           <w:u w:val="single"/>
         </w:rPr>
       </w:pPr>
-      <w:bookmarkStart w:id="14" w:name="_Toc5263330"/>
+      <w:r>
+        <w:rPr>
+          <w:u w:val="single"/>
+        </w:rPr>
+        <w:t>3.1</w:t>
+      </w:r>
+      <w:r>
+        <w:rPr>
+          <w:u w:val="single"/>
+        </w:rPr>
+        <w:t xml:space="preserve"> A</w:t>
+      </w:r>
+      <w:r>
+        <w:rPr>
+          <w:u w:val="single"/>
+        </w:rPr>
+        <w:t xml:space="preserve"> </w:t>
+      </w:r>
+      <w:r>
+        <w:rPr>
+          <w:u w:val="single"/>
+        </w:rPr>
+        <w:t>Designer Creating Technical Art</w:t>
+      </w:r>
+      <w:bookmarkEnd w:id="8"/>
+      <w:r>
+        <w:rPr>
+          <w:u w:val="single"/>
+        </w:rPr>
+        <w:t xml:space="preserve"> tools</w:t>
+      </w:r>
     </w:p>
+    <w:p>
+      <w:r>
+        <w:t xml:space="preserve">The tools that were created, mostly relate to level design, with these new tools meant </w:t>
+      </w:r>
+    </w:p>
+    <w:p/>
+    <w:p/>
     <w:p>
       <w:pPr>
         <w:pStyle w:val="Heading2"/>
@@ -6933,7 +7233,41 @@
           <w:u w:val="single"/>
         </w:rPr>
       </w:pPr>
+      <w:bookmarkStart w:id="10" w:name="_Toc5263331"/>
+      <w:r>
+        <w:rPr>
+          <w:u w:val="single"/>
+        </w:rPr>
+        <w:t>3.1.1 Brief discussion of relevant literature</w:t>
+      </w:r>
+      <w:bookmarkEnd w:id="10"/>
     </w:p>
+    <w:p>
+      <w:pPr>
+        <w:pStyle w:val="ListParagraph"/>
+        <w:numPr>
+          <w:ilvl w:val="0"/>
+          <w:numId w:val="21"/>
+        </w:numPr>
+      </w:pPr>
+      <w:r>
+        <w:t>James Miller Uni lecture</w:t>
+      </w:r>
+    </w:p>
+    <w:p>
+      <w:pPr>
+        <w:pStyle w:val="ListParagraph"/>
+        <w:numPr>
+          <w:ilvl w:val="0"/>
+          <w:numId w:val="21"/>
+        </w:numPr>
+      </w:pPr>
+      <w:r>
+        <w:t>Real-time cinematography for games-by Hawkins, Brian</w:t>
+      </w:r>
+    </w:p>
+    <w:p/>
+    <w:p/>
     <w:p>
       <w:pPr>
         <w:pStyle w:val="Heading2"/>
@@ -6942,100 +7276,7 @@
           <w:u w:val="single"/>
         </w:rPr>
       </w:pPr>
-    </w:p>
-    <w:p>
-      <w:pPr>
-        <w:pStyle w:val="Heading2"/>
-        <w:jc w:val="both"/>
-        <w:rPr>
-          <w:u w:val="single"/>
-        </w:rPr>
-      </w:pPr>
-      <w:r>
-        <w:rPr>
-          <w:u w:val="single"/>
-        </w:rPr>
-        <w:t>3.1</w:t>
-      </w:r>
-      <w:r>
-        <w:rPr>
-          <w:u w:val="single"/>
-        </w:rPr>
-        <w:t xml:space="preserve"> A</w:t>
-      </w:r>
-      <w:r>
-        <w:rPr>
-          <w:u w:val="single"/>
-        </w:rPr>
-        <w:t xml:space="preserve"> </w:t>
-      </w:r>
-      <w:r>
-        <w:rPr>
-          <w:u w:val="single"/>
-        </w:rPr>
-        <w:t>Designer Creating Technical Art</w:t>
-      </w:r>
-      <w:bookmarkEnd w:id="14"/>
-    </w:p>
-    <w:p>
-      <w:r>
-        <w:t xml:space="preserve">The tools that were created, mostly relate to level design, with these new tools meant </w:t>
-      </w:r>
-    </w:p>
-    <w:p/>
-    <w:p/>
-    <w:p>
-      <w:pPr>
-        <w:pStyle w:val="Heading2"/>
-        <w:jc w:val="both"/>
-        <w:rPr>
-          <w:u w:val="single"/>
-        </w:rPr>
-      </w:pPr>
-      <w:bookmarkStart w:id="15" w:name="_Toc5263331"/>
-      <w:r>
-        <w:rPr>
-          <w:u w:val="single"/>
-        </w:rPr>
-        <w:t>3.1.1 Brief discussion of relevant literature</w:t>
-      </w:r>
-      <w:bookmarkEnd w:id="15"/>
-    </w:p>
-    <w:p>
-      <w:pPr>
-        <w:pStyle w:val="ListParagraph"/>
-        <w:numPr>
-          <w:ilvl w:val="0"/>
-          <w:numId w:val="21"/>
-        </w:numPr>
-      </w:pPr>
-      <w:r>
-        <w:t>James Miller Uni lecture</w:t>
-      </w:r>
-    </w:p>
-    <w:p>
-      <w:pPr>
-        <w:pStyle w:val="ListParagraph"/>
-        <w:numPr>
-          <w:ilvl w:val="0"/>
-          <w:numId w:val="21"/>
-        </w:numPr>
-      </w:pPr>
-      <w:r>
-        <w:t>Real-time cinematography for games-by Hawkins, Brian</w:t>
-      </w:r>
-    </w:p>
-    <w:p/>
-    <w:p/>
-    <w:p>
-      <w:pPr>
-        <w:pStyle w:val="Heading2"/>
-        <w:jc w:val="both"/>
-        <w:rPr>
-          <w:u w:val="single"/>
-        </w:rPr>
-      </w:pPr>
-      <w:bookmarkStart w:id="16" w:name="_Toc5263332"/>
+      <w:bookmarkStart w:id="11" w:name="_Toc5263332"/>
       <w:r>
         <w:rPr>
           <w:u w:val="single"/>
@@ -7048,7 +7289,7 @@
         </w:rPr>
         <w:t>How this work was approached (design etc)</w:t>
       </w:r>
-      <w:bookmarkEnd w:id="16"/>
+      <w:bookmarkEnd w:id="11"/>
     </w:p>
     <w:p>
       <w:pPr>
@@ -7059,11 +7300,11 @@
       <w:pPr>
         <w:pStyle w:val="Heading2"/>
       </w:pPr>
-      <w:bookmarkStart w:id="17" w:name="_Toc5263333"/>
+      <w:bookmarkStart w:id="12" w:name="_Toc5263333"/>
       <w:r>
         <w:t>3.1.3 Problems, solutions and evaluation of this work in comparison to research undertaken</w:t>
       </w:r>
-      <w:bookmarkEnd w:id="17"/>
+      <w:bookmarkEnd w:id="12"/>
     </w:p>
     <w:p/>
     <w:p/>
@@ -7083,11 +7324,11 @@
         <w:pStyle w:val="Heading2"/>
         <w:jc w:val="both"/>
       </w:pPr>
-      <w:bookmarkStart w:id="18" w:name="_Toc5263334"/>
+      <w:bookmarkStart w:id="13" w:name="_Toc5263334"/>
       <w:r>
         <w:t>3.2 The second task undertaken(change)</w:t>
       </w:r>
-      <w:bookmarkEnd w:id="18"/>
+      <w:bookmarkEnd w:id="13"/>
     </w:p>
     <w:p>
       <w:pPr>
@@ -7111,14 +7352,14 @@
           <w:u w:val="single"/>
         </w:rPr>
       </w:pPr>
-      <w:bookmarkStart w:id="19" w:name="_Toc5263335"/>
+      <w:bookmarkStart w:id="14" w:name="_Toc5263335"/>
       <w:r>
         <w:rPr>
           <w:u w:val="single"/>
         </w:rPr>
         <w:t>3.2.1 Brief discussion of relevant literature</w:t>
       </w:r>
-      <w:bookmarkEnd w:id="19"/>
+      <w:bookmarkEnd w:id="14"/>
     </w:p>
     <w:p>
       <w:pPr>
@@ -7139,14 +7380,14 @@
           <w:u w:val="single"/>
         </w:rPr>
       </w:pPr>
-      <w:bookmarkStart w:id="20" w:name="_Toc5263336"/>
+      <w:bookmarkStart w:id="15" w:name="_Toc5263336"/>
       <w:r>
         <w:rPr>
           <w:u w:val="single"/>
         </w:rPr>
         <w:t>3.2.2 How this work was approached (design etc)</w:t>
       </w:r>
-      <w:bookmarkEnd w:id="20"/>
+      <w:bookmarkEnd w:id="15"/>
     </w:p>
     <w:p>
       <w:pPr>
@@ -7162,11 +7403,11 @@
       <w:pPr>
         <w:pStyle w:val="Heading2"/>
       </w:pPr>
-      <w:bookmarkStart w:id="21" w:name="_Toc5263337"/>
+      <w:bookmarkStart w:id="16" w:name="_Toc5263337"/>
       <w:r>
         <w:t>3.2.3 Problems, solutions and evaluation of this work in comparison to research undertaken</w:t>
       </w:r>
-      <w:bookmarkEnd w:id="21"/>
+      <w:bookmarkEnd w:id="16"/>
     </w:p>
     <w:p/>
     <w:p/>
@@ -7180,11 +7421,11 @@
         </w:numPr>
         <w:jc w:val="both"/>
       </w:pPr>
-      <w:bookmarkStart w:id="22" w:name="_Toc5263338"/>
+      <w:bookmarkStart w:id="17" w:name="_Toc5263338"/>
       <w:r>
         <w:t>Reflection</w:t>
       </w:r>
-      <w:bookmarkEnd w:id="22"/>
+      <w:bookmarkEnd w:id="17"/>
     </w:p>
     <w:p/>
     <w:p>
@@ -7196,12 +7437,11 @@
         </w:numPr>
         <w:jc w:val="both"/>
       </w:pPr>
-      <w:bookmarkStart w:id="23" w:name="_Toc5263339"/>
-      <w:r>
-        <w:lastRenderedPageBreak/>
+      <w:bookmarkStart w:id="18" w:name="_Toc5263339"/>
+      <w:r>
         <w:t>Conclusion</w:t>
       </w:r>
-      <w:bookmarkEnd w:id="23"/>
+      <w:bookmarkEnd w:id="18"/>
     </w:p>
     <w:p>
       <w:pPr>
@@ -7381,67 +7621,16 @@
           <w:u w:val="single"/>
         </w:rPr>
       </w:pPr>
-      <w:bookmarkStart w:id="24" w:name="_Toc5263340"/>
+      <w:bookmarkStart w:id="19" w:name="_Toc5263340"/>
       <w:r>
         <w:rPr>
           <w:u w:val="single"/>
         </w:rPr>
         <w:t>Bibliography</w:t>
       </w:r>
-      <w:bookmarkEnd w:id="24"/>
+      <w:bookmarkEnd w:id="19"/>
     </w:p>
     <w:p/>
-    <w:p>
-      <w:pPr>
-        <w:jc w:val="both"/>
-        <w:rPr>
-          <w:rFonts w:ascii="Times New Roman" w:hAnsi="Times New Roman" w:cs="Times New Roman"/>
-        </w:rPr>
-      </w:pPr>
-      <w:r>
-        <w:rPr>
-          <w:rFonts w:ascii="Times New Roman" w:hAnsi="Times New Roman" w:cs="Times New Roman"/>
-        </w:rPr>
-        <w:t xml:space="preserve">EPIC GAMES. (1998) </w:t>
-      </w:r>
-      <w:r>
-        <w:rPr>
-          <w:rFonts w:ascii="Times New Roman" w:hAnsi="Times New Roman" w:cs="Times New Roman"/>
-          <w:i/>
-        </w:rPr>
-        <w:t xml:space="preserve">Unreal Engine. </w:t>
-      </w:r>
-      <w:r>
-        <w:rPr>
-          <w:rFonts w:ascii="Times New Roman" w:hAnsi="Times New Roman" w:cs="Times New Roman"/>
-        </w:rPr>
-        <w:t>[Software] Unreal Engine 4.</w:t>
-      </w:r>
-      <w:r>
-        <w:rPr>
-          <w:rFonts w:ascii="Times New Roman" w:hAnsi="Times New Roman" w:cs="Times New Roman"/>
-        </w:rPr>
-        <w:t>20</w:t>
-      </w:r>
-      <w:r>
-        <w:rPr>
-          <w:rFonts w:ascii="Times New Roman" w:hAnsi="Times New Roman" w:cs="Times New Roman"/>
-        </w:rPr>
-        <w:t>.</w:t>
-      </w:r>
-      <w:r>
-        <w:rPr>
-          <w:rFonts w:ascii="Times New Roman" w:hAnsi="Times New Roman" w:cs="Times New Roman"/>
-        </w:rPr>
-        <w:t>3</w:t>
-      </w:r>
-      <w:r>
-        <w:rPr>
-          <w:rFonts w:ascii="Times New Roman" w:hAnsi="Times New Roman" w:cs="Times New Roman"/>
-        </w:rPr>
-        <w:t xml:space="preserve"> Cary, NC: EPIC GAMES.</w:t>
-      </w:r>
-    </w:p>
     <w:p>
       <w:pPr>
         <w:jc w:val="both"/>
@@ -7520,53 +7709,21 @@
         <w:t xml:space="preserve"> PR Newswire Association LLC, New York</w:t>
       </w:r>
     </w:p>
-    <w:p>
-      <w:pPr>
-        <w:jc w:val="both"/>
-      </w:pPr>
-    </w:p>
-    <w:p>
-      <w:pPr>
-        <w:jc w:val="both"/>
-      </w:pPr>
-      <w:hyperlink r:id="rId13" w:history="1">
-        <w:r>
-          <w:rPr>
-            <w:rStyle w:val="Hyperlink"/>
-          </w:rPr>
-          <w:t>https://www.careerexplorer.com/careers/technical-artist/</w:t>
-        </w:r>
-      </w:hyperlink>
-    </w:p>
-    <w:p>
-      <w:pPr>
-        <w:jc w:val="both"/>
-      </w:pPr>
-      <w:hyperlink r:id="rId14" w:history="1">
-        <w:r>
-          <w:rPr>
-            <w:rStyle w:val="Hyperlink"/>
-          </w:rPr>
-          <w:t>http://getinmedia.com/careers/technical-artist</w:t>
-        </w:r>
-      </w:hyperlink>
-    </w:p>
     <w:sdt>
       <w:sdtPr>
+        <w:rPr>
+          <w:rFonts w:asciiTheme="minorHAnsi" w:eastAsiaTheme="minorHAnsi" w:hAnsiTheme="minorHAnsi" w:cstheme="minorBidi"/>
+          <w:color w:val="auto"/>
+          <w:sz w:val="22"/>
+          <w:szCs w:val="22"/>
+        </w:rPr>
         <w:id w:val="198450592"/>
         <w:docPartObj>
           <w:docPartGallery w:val="Bibliographies"/>
           <w:docPartUnique/>
         </w:docPartObj>
       </w:sdtPr>
-      <w:sdtEndPr>
-        <w:rPr>
-          <w:rFonts w:asciiTheme="minorHAnsi" w:eastAsiaTheme="minorHAnsi" w:hAnsiTheme="minorHAnsi" w:cstheme="minorBidi"/>
-          <w:color w:val="auto"/>
-          <w:sz w:val="22"/>
-          <w:szCs w:val="22"/>
-        </w:rPr>
-      </w:sdtEndPr>
+      <w:sdtEndPr/>
       <w:sdtContent>
         <w:p>
           <w:pPr>
@@ -7583,6 +7740,7 @@
             <w:id w:val="111145805"/>
             <w:bibliography/>
           </w:sdtPr>
+          <w:sdtEndPr/>
           <w:sdtContent>
             <w:p>
               <w:pPr>
@@ -7636,6 +7794,35 @@
                 <w:rPr>
                   <w:noProof/>
                 </w:rPr>
+                <w:t xml:space="preserve">Johansson, M. P. (2015, 9 20). </w:t>
+              </w:r>
+              <w:r>
+                <w:rPr>
+                  <w:i/>
+                  <w:iCs/>
+                  <w:noProof/>
+                </w:rPr>
+                <w:t>Composition Over Inheritence</w:t>
+              </w:r>
+              <w:r>
+                <w:rPr>
+                  <w:noProof/>
+                </w:rPr>
+                <w:t>. Retrieved from Medium.com: https://medium.com/humans-create-software/composition-over-inheritance-cb6f88070205</w:t>
+              </w:r>
+            </w:p>
+            <w:p>
+              <w:pPr>
+                <w:pStyle w:val="Bibliography"/>
+                <w:ind w:left="720" w:hanging="720"/>
+                <w:rPr>
+                  <w:noProof/>
+                </w:rPr>
+              </w:pPr>
+              <w:r>
+                <w:rPr>
+                  <w:noProof/>
+                </w:rPr>
                 <w:t xml:space="preserve">Sokanu. (2019, 04 15). </w:t>
               </w:r>
               <w:r>
@@ -7654,6 +7841,12 @@
               </w:r>
             </w:p>
             <w:p>
+              <w:pPr>
+                <w:rPr>
+                  <w:bCs/>
+                  <w:noProof/>
+                </w:rPr>
+              </w:pPr>
               <w:r>
                 <w:rPr>
                   <w:b/>
@@ -7670,18 +7863,71 @@
                   <w:bCs/>
                   <w:noProof/>
                 </w:rPr>
-                <w:t>Freeman, W. (2015, Oct 13). Mike bithell: 'the highs and lows of creative freedom are very addictive'. The Observer Retrie</w:t>
+                <w:t xml:space="preserve">Freeman, W. (2015, Oct 13). Mike bithell: 'the highs and lows of creative freedom are very addictive'. The Observer Retrieved from </w:t>
               </w:r>
-              <w:bookmarkStart w:id="25" w:name="_GoBack"/>
-              <w:bookmarkEnd w:id="25"/>
+              <w:hyperlink r:id="rId10" w:history="1">
+                <w:r>
+                  <w:rPr>
+                    <w:rStyle w:val="Hyperlink"/>
+                    <w:bCs/>
+                    <w:noProof/>
+                  </w:rPr>
+                  <w:t>https://search-proquest-com.ezproxy.bolton.ac.uk/docview/1721796971?accountid=9653</w:t>
+                </w:r>
+              </w:hyperlink>
+            </w:p>
+            <w:p>
+              <w:pPr>
+                <w:jc w:val="both"/>
+                <w:rPr>
+                  <w:rFonts w:ascii="Times New Roman" w:hAnsi="Times New Roman" w:cs="Times New Roman"/>
+                </w:rPr>
+              </w:pPr>
               <w:r>
                 <w:rPr>
-                  <w:bCs/>
-                  <w:noProof/>
+                  <w:rFonts w:ascii="Times New Roman" w:hAnsi="Times New Roman" w:cs="Times New Roman"/>
                 </w:rPr>
-                <w:t>ved from https://search-proquest-com.ezproxy.bolton.ac.uk/docview/1721796971?accountid=9653</w:t>
+                <w:t xml:space="preserve">EPIC GAMES. (1998) </w:t>
+              </w:r>
+              <w:r>
+                <w:rPr>
+                  <w:rFonts w:ascii="Times New Roman" w:hAnsi="Times New Roman" w:cs="Times New Roman"/>
+                  <w:i/>
+                </w:rPr>
+                <w:t xml:space="preserve">Unreal Engine. </w:t>
+              </w:r>
+              <w:r>
+                <w:rPr>
+                  <w:rFonts w:ascii="Times New Roman" w:hAnsi="Times New Roman" w:cs="Times New Roman"/>
+                </w:rPr>
+                <w:t>[Software] Unreal Engine 4.</w:t>
+              </w:r>
+              <w:r>
+                <w:rPr>
+                  <w:rFonts w:ascii="Times New Roman" w:hAnsi="Times New Roman" w:cs="Times New Roman"/>
+                </w:rPr>
+                <w:t>20</w:t>
+              </w:r>
+              <w:r>
+                <w:rPr>
+                  <w:rFonts w:ascii="Times New Roman" w:hAnsi="Times New Roman" w:cs="Times New Roman"/>
+                </w:rPr>
+                <w:t>.</w:t>
+              </w:r>
+              <w:r>
+                <w:rPr>
+                  <w:rFonts w:ascii="Times New Roman" w:hAnsi="Times New Roman" w:cs="Times New Roman"/>
+                </w:rPr>
+                <w:t>3</w:t>
+              </w:r>
+              <w:r>
+                <w:rPr>
+                  <w:rFonts w:ascii="Times New Roman" w:hAnsi="Times New Roman" w:cs="Times New Roman"/>
+                </w:rPr>
+                <w:t xml:space="preserve"> Cary, NC: EPIC GAMES.</w:t>
               </w:r>
             </w:p>
+            <w:p/>
           </w:sdtContent>
         </w:sdt>
       </w:sdtContent>
@@ -7692,8 +7938,8 @@
       </w:pPr>
     </w:p>
     <w:sectPr>
-      <w:headerReference w:type="default" r:id="rId15"/>
-      <w:footerReference w:type="default" r:id="rId16"/>
+      <w:headerReference w:type="default" r:id="rId11"/>
+      <w:footerReference w:type="default" r:id="rId12"/>
       <w:pgSz w:w="11906" w:h="16838"/>
       <w:pgMar w:top="1440" w:right="1440" w:bottom="1440" w:left="1440" w:header="708" w:footer="708" w:gutter="0"/>
       <w:pgNumType w:start="0"/>
@@ -7703,210 +7949,6 @@
     </w:sectPr>
   </w:body>
 </w:document>
-</file>
-
-<file path=word/comments.xml><?xml version="1.0" encoding="utf-8"?>
-<w:comments xmlns:wpc="http://schemas.microsoft.com/office/word/2010/wordprocessingCanvas" xmlns:cx="http://schemas.microsoft.com/office/drawing/2014/chartex" xmlns:cx1="http://schemas.microsoft.com/office/drawing/2015/9/8/chartex" xmlns:cx2="http://schemas.microsoft.com/office/drawing/2015/10/21/chartex" xmlns:cx3="http://schemas.microsoft.com/office/drawing/2016/5/9/chartex" xmlns:cx4="http://schemas.microsoft.com/office/drawing/2016/5/10/chartex" xmlns:cx5="http://schemas.microsoft.com/office/drawing/2016/5/11/chartex" xmlns:cx6="http://schemas.microsoft.com/office/drawing/2016/5/12/chartex" xmlns:cx7="http://schemas.microsoft.com/office/drawing/2016/5/13/chartex" xmlns:cx8="http://schemas.microsoft.com/office/drawing/2016/5/14/chartex" xmlns:mc="http://schemas.openxmlformats.org/markup-compatibility/2006" xmlns:aink="http://schemas.microsoft.com/office/drawing/2016/ink" xmlns:am3d="http://schemas.microsoft.com/office/drawing/2017/model3d" xmlns:o="urn:schemas-microsoft-com:office:office" xmlns:r="http://schemas.openxmlformats.org/officeDocument/2006/relationships" xmlns:m="http://schemas.openxmlformats.org/officeDocument/2006/math" xmlns:v="urn:schemas-microsoft-com:vml" xmlns:wp14="http://schemas.microsoft.com/office/word/2010/wordprocessingDrawing" xmlns:wp="http://schemas.openxmlformats.org/drawingml/2006/wordprocessingDrawing" xmlns:w10="urn:schemas-microsoft-com:office:word" xmlns:w="http://schemas.openxmlformats.org/wordprocessingml/2006/main" xmlns:w14="http://schemas.microsoft.com/office/word/2010/wordml" xmlns:w15="http://schemas.microsoft.com/office/word/2012/wordml" xmlns:w16cid="http://schemas.microsoft.com/office/word/2016/wordml/cid" xmlns:w16se="http://schemas.microsoft.com/office/word/2015/wordml/symex" xmlns:wpg="http://schemas.microsoft.com/office/word/2010/wordprocessingGroup" xmlns:wpi="http://schemas.microsoft.com/office/word/2010/wordprocessingInk" xmlns:wne="http://schemas.microsoft.com/office/word/2006/wordml" xmlns:wps="http://schemas.microsoft.com/office/word/2010/wordprocessingShape" mc:Ignorable="w14 w15 w16se w16cid wp14">
-  <w:comment w:id="5" w:author="Mayhew, Rebecca" w:date="2019-04-04T13:32:00Z" w:initials="MR">
-    <w:p>
-      <w:pPr>
-        <w:pStyle w:val="CommentText"/>
-      </w:pPr>
-      <w:r>
-        <w:rPr>
-          <w:rStyle w:val="CommentReference"/>
-        </w:rPr>
-        <w:annotationRef/>
-      </w:r>
-      <w:r>
-        <w:t>Look at punctuation/sentence structure in this section.  Not all the full stops are needed.  Reading aloud can help with issues like this.</w:t>
-      </w:r>
-    </w:p>
-    <w:p>
-      <w:pPr>
-        <w:pStyle w:val="CommentText"/>
-      </w:pPr>
-    </w:p>
-    <w:p>
-      <w:pPr>
-        <w:pStyle w:val="CommentText"/>
-      </w:pPr>
-      <w:r>
-        <w:t>Consider using a reference or references here to back up the point being made about designer roles in a smaller team being more varied.</w:t>
-      </w:r>
-    </w:p>
-  </w:comment>
-  <w:comment w:id="6" w:author="Mayhew, Rebecca" w:date="2019-04-04T13:31:00Z" w:initials="MR">
-    <w:p>
-      <w:pPr>
-        <w:pStyle w:val="CommentText"/>
-      </w:pPr>
-      <w:r>
-        <w:rPr>
-          <w:rStyle w:val="CommentReference"/>
-        </w:rPr>
-        <w:annotationRef/>
-      </w:r>
-      <w:r>
-        <w:t xml:space="preserve">Wording is a bit awkward here.  Consider shortening to something </w:t>
-      </w:r>
-      <w:proofErr w:type="gramStart"/>
-      <w:r>
-        <w:t>more simple</w:t>
-      </w:r>
-      <w:proofErr w:type="gramEnd"/>
-      <w:r>
-        <w:t>.</w:t>
-      </w:r>
-    </w:p>
-  </w:comment>
-  <w:comment w:id="8" w:author="Mayhew, Rebecca" w:date="2019-04-04T13:35:00Z" w:initials="MR">
-    <w:p>
-      <w:pPr>
-        <w:pStyle w:val="CommentText"/>
-      </w:pPr>
-      <w:r>
-        <w:rPr>
-          <w:rStyle w:val="CommentReference"/>
-        </w:rPr>
-        <w:annotationRef/>
-      </w:r>
-      <w:r>
-        <w:t>Consider briefly specifying what the key mechanics are.</w:t>
-      </w:r>
-    </w:p>
-    <w:p>
-      <w:pPr>
-        <w:pStyle w:val="CommentText"/>
-      </w:pPr>
-    </w:p>
-    <w:p>
-      <w:pPr>
-        <w:pStyle w:val="CommentText"/>
-      </w:pPr>
-      <w:r>
-        <w:t>The paragraph loses focus later on as you begin to speak about HacknPlan.</w:t>
-      </w:r>
-    </w:p>
-    <w:p>
-      <w:pPr>
-        <w:pStyle w:val="CommentText"/>
-      </w:pPr>
-    </w:p>
-    <w:p>
-      <w:pPr>
-        <w:pStyle w:val="CommentText"/>
-      </w:pPr>
-      <w:r>
-        <w:t>Consider including a screenshot of the game version from the beginning of the semester which can later be compared with more current images.</w:t>
-      </w:r>
-    </w:p>
-  </w:comment>
-  <w:comment w:id="10" w:author="Mayhew, Rebecca" w:date="2019-04-04T13:37:00Z" w:initials="MR">
-    <w:p>
-      <w:pPr>
-        <w:pStyle w:val="CommentText"/>
-      </w:pPr>
-      <w:r>
-        <w:rPr>
-          <w:rStyle w:val="CommentReference"/>
-        </w:rPr>
-        <w:annotationRef/>
-      </w:r>
-      <w:r>
-        <w:t>Perhaps mention in the first paragraph that you will also be looking at how relevant literature/research informed your approach and whether findings from testing were backed up by this literature.</w:t>
-      </w:r>
-    </w:p>
-    <w:p>
-      <w:pPr>
-        <w:pStyle w:val="CommentText"/>
-      </w:pPr>
-    </w:p>
-    <w:p>
-      <w:pPr>
-        <w:pStyle w:val="CommentText"/>
-      </w:pPr>
-      <w:r>
-        <w:t>Second paragraph feels generally awkward and needs to be reworded.  I think you are trying to say that you will look back to the literature review and see what was learned/could change but am unsure.</w:t>
-      </w:r>
-    </w:p>
-    <w:p>
-      <w:pPr>
-        <w:pStyle w:val="CommentText"/>
-      </w:pPr>
-    </w:p>
-    <w:p>
-      <w:pPr>
-        <w:pStyle w:val="CommentText"/>
-      </w:pPr>
-      <w:r>
-        <w:t xml:space="preserve">I am glad you have cut a lot of the excess information </w:t>
-      </w:r>
-      <w:proofErr w:type="gramStart"/>
-      <w:r>
-        <w:t>out</w:t>
-      </w:r>
-      <w:proofErr w:type="gramEnd"/>
-      <w:r>
-        <w:t xml:space="preserve"> but it feels as though you may have gone a little too far the other way and need to provide a little more information on what the rest of the document will be about.  I think it might be better to revisit this section once you have completed section 3, however.</w:t>
-      </w:r>
-    </w:p>
-  </w:comment>
-  <w:comment w:id="12" w:author="Mayhew, Rebecca" w:date="2019-04-04T13:42:00Z" w:initials="MR">
-    <w:p>
-      <w:pPr>
-        <w:pStyle w:val="CommentText"/>
-      </w:pPr>
-      <w:r>
-        <w:rPr>
-          <w:rStyle w:val="CommentReference"/>
-        </w:rPr>
-        <w:annotationRef/>
-      </w:r>
-      <w:r>
-        <w:t xml:space="preserve">Consider a brief introduction to section 3 as a whole to say that this is where the detail </w:t>
-      </w:r>
-    </w:p>
-  </w:comment>
-  <w:comment w:id="13" w:author="Mayhew, Rebecca" w:date="2019-04-04T13:44:00Z" w:initials="MR">
-    <w:p>
-      <w:pPr>
-        <w:pStyle w:val="CommentText"/>
-      </w:pPr>
-      <w:r>
-        <w:rPr>
-          <w:rStyle w:val="CommentReference"/>
-        </w:rPr>
-        <w:annotationRef/>
-      </w:r>
-      <w:r>
-        <w:t>Find a citation which talks about this role and what it involves.  You can then state that you feel this is in keeping with a portion of the work completed by yourself on the project.</w:t>
-      </w:r>
-    </w:p>
-  </w:comment>
-</w:comments>
-</file>
-
-<file path=word/commentsExtended.xml><?xml version="1.0" encoding="utf-8"?>
-<w15:commentsEx xmlns:wpc="http://schemas.microsoft.com/office/word/2010/wordprocessingCanvas" xmlns:cx="http://schemas.microsoft.com/office/drawing/2014/chartex" xmlns:cx1="http://schemas.microsoft.com/office/drawing/2015/9/8/chartex" xmlns:cx2="http://schemas.microsoft.com/office/drawing/2015/10/21/chartex" xmlns:cx3="http://schemas.microsoft.com/office/drawing/2016/5/9/chartex" xmlns:cx4="http://schemas.microsoft.com/office/drawing/2016/5/10/chartex" xmlns:cx5="http://schemas.microsoft.com/office/drawing/2016/5/11/chartex" xmlns:cx6="http://schemas.microsoft.com/office/drawing/2016/5/12/chartex" xmlns:cx7="http://schemas.microsoft.com/office/drawing/2016/5/13/chartex" xmlns:cx8="http://schemas.microsoft.com/office/drawing/2016/5/14/chartex" xmlns:mc="http://schemas.openxmlformats.org/markup-compatibility/2006" xmlns:aink="http://schemas.microsoft.com/office/drawing/2016/ink" xmlns:am3d="http://schemas.microsoft.com/office/drawing/2017/model3d" xmlns:o="urn:schemas-microsoft-com:office:office" xmlns:r="http://schemas.openxmlformats.org/officeDocument/2006/relationships" xmlns:m="http://schemas.openxmlformats.org/officeDocument/2006/math" xmlns:v="urn:schemas-microsoft-com:vml" xmlns:wp14="http://schemas.microsoft.com/office/word/2010/wordprocessingDrawing" xmlns:wp="http://schemas.openxmlformats.org/drawingml/2006/wordprocessingDrawing" xmlns:w10="urn:schemas-microsoft-com:office:word" xmlns:w="http://schemas.openxmlformats.org/wordprocessingml/2006/main" xmlns:w14="http://schemas.microsoft.com/office/word/2010/wordml" xmlns:w15="http://schemas.microsoft.com/office/word/2012/wordml" xmlns:w16cid="http://schemas.microsoft.com/office/word/2016/wordml/cid" xmlns:w16se="http://schemas.microsoft.com/office/word/2015/wordml/symex" xmlns:wpg="http://schemas.microsoft.com/office/word/2010/wordprocessingGroup" xmlns:wpi="http://schemas.microsoft.com/office/word/2010/wordprocessingInk" xmlns:wne="http://schemas.microsoft.com/office/word/2006/wordml" xmlns:wps="http://schemas.microsoft.com/office/word/2010/wordprocessingShape" mc:Ignorable="w14 w15 w16se w16cid wp14">
-  <w15:commentEx w15:paraId="7963FC53" w15:done="0"/>
-  <w15:commentEx w15:paraId="308BA8CC" w15:done="0"/>
-  <w15:commentEx w15:paraId="185AD9AC" w15:done="0"/>
-  <w15:commentEx w15:paraId="3A3E8EDB" w15:done="0"/>
-  <w15:commentEx w15:paraId="04C4172B" w15:done="0"/>
-  <w15:commentEx w15:paraId="681E6C41" w15:done="0"/>
-</w15:commentsEx>
-</file>
-
-<file path=word/commentsIds.xml><?xml version="1.0" encoding="utf-8"?>
-<w16cid:commentsIds xmlns:wpc="http://schemas.microsoft.com/office/word/2010/wordprocessingCanvas" xmlns:cx="http://schemas.microsoft.com/office/drawing/2014/chartex" xmlns:cx1="http://schemas.microsoft.com/office/drawing/2015/9/8/chartex" xmlns:cx2="http://schemas.microsoft.com/office/drawing/2015/10/21/chartex" xmlns:cx3="http://schemas.microsoft.com/office/drawing/2016/5/9/chartex" xmlns:cx4="http://schemas.microsoft.com/office/drawing/2016/5/10/chartex" xmlns:cx5="http://schemas.microsoft.com/office/drawing/2016/5/11/chartex" xmlns:cx6="http://schemas.microsoft.com/office/drawing/2016/5/12/chartex" xmlns:cx7="http://schemas.microsoft.com/office/drawing/2016/5/13/chartex" xmlns:cx8="http://schemas.microsoft.com/office/drawing/2016/5/14/chartex" xmlns:mc="http://schemas.openxmlformats.org/markup-compatibility/2006" xmlns:aink="http://schemas.microsoft.com/office/drawing/2016/ink" xmlns:am3d="http://schemas.microsoft.com/office/drawing/2017/model3d" xmlns:o="urn:schemas-microsoft-com:office:office" xmlns:r="http://schemas.openxmlformats.org/officeDocument/2006/relationships" xmlns:m="http://schemas.openxmlformats.org/officeDocument/2006/math" xmlns:v="urn:schemas-microsoft-com:vml" xmlns:wp14="http://schemas.microsoft.com/office/word/2010/wordprocessingDrawing" xmlns:wp="http://schemas.openxmlformats.org/drawingml/2006/wordprocessingDrawing" xmlns:w10="urn:schemas-microsoft-com:office:word" xmlns:w="http://schemas.openxmlformats.org/wordprocessingml/2006/main" xmlns:w14="http://schemas.microsoft.com/office/word/2010/wordml" xmlns:w15="http://schemas.microsoft.com/office/word/2012/wordml" xmlns:w16cid="http://schemas.microsoft.com/office/word/2016/wordml/cid" xmlns:w16se="http://schemas.microsoft.com/office/word/2015/wordml/symex" xmlns:wpg="http://schemas.microsoft.com/office/word/2010/wordprocessingGroup" xmlns:wpi="http://schemas.microsoft.com/office/word/2010/wordprocessingInk" xmlns:wne="http://schemas.microsoft.com/office/word/2006/wordml" xmlns:wps="http://schemas.microsoft.com/office/word/2010/wordprocessingShape" mc:Ignorable="w14 w15 w16se w16cid wp14">
-  <w16cid:commentId w16cid:paraId="7963FC53" w16cid:durableId="20549589"/>
-  <w16cid:commentId w16cid:paraId="308BA8CC" w16cid:durableId="2054958A"/>
-  <w16cid:commentId w16cid:paraId="185AD9AC" w16cid:durableId="2054958B"/>
-  <w16cid:commentId w16cid:paraId="3A3E8EDB" w16cid:durableId="2054958C"/>
-  <w16cid:commentId w16cid:paraId="04C4172B" w16cid:durableId="2054958D"/>
-  <w16cid:commentId w16cid:paraId="681E6C41" w16cid:durableId="2054958E"/>
-</w16cid:commentsIds>
 </file>
 
 <file path=word/endnotes.xml><?xml version="1.0" encoding="utf-8"?>
@@ -10473,14 +10515,6 @@
     <w:abstractNumId w:val="10"/>
   </w:num>
 </w:numbering>
-</file>
-
-<file path=word/people.xml><?xml version="1.0" encoding="utf-8"?>
-<w15:people xmlns:wpc="http://schemas.microsoft.com/office/word/2010/wordprocessingCanvas" xmlns:cx="http://schemas.microsoft.com/office/drawing/2014/chartex" xmlns:cx1="http://schemas.microsoft.com/office/drawing/2015/9/8/chartex" xmlns:cx2="http://schemas.microsoft.com/office/drawing/2015/10/21/chartex" xmlns:cx3="http://schemas.microsoft.com/office/drawing/2016/5/9/chartex" xmlns:cx4="http://schemas.microsoft.com/office/drawing/2016/5/10/chartex" xmlns:cx5="http://schemas.microsoft.com/office/drawing/2016/5/11/chartex" xmlns:cx6="http://schemas.microsoft.com/office/drawing/2016/5/12/chartex" xmlns:cx7="http://schemas.microsoft.com/office/drawing/2016/5/13/chartex" xmlns:cx8="http://schemas.microsoft.com/office/drawing/2016/5/14/chartex" xmlns:mc="http://schemas.openxmlformats.org/markup-compatibility/2006" xmlns:aink="http://schemas.microsoft.com/office/drawing/2016/ink" xmlns:am3d="http://schemas.microsoft.com/office/drawing/2017/model3d" xmlns:o="urn:schemas-microsoft-com:office:office" xmlns:r="http://schemas.openxmlformats.org/officeDocument/2006/relationships" xmlns:m="http://schemas.openxmlformats.org/officeDocument/2006/math" xmlns:v="urn:schemas-microsoft-com:vml" xmlns:wp14="http://schemas.microsoft.com/office/word/2010/wordprocessingDrawing" xmlns:wp="http://schemas.openxmlformats.org/drawingml/2006/wordprocessingDrawing" xmlns:w10="urn:schemas-microsoft-com:office:word" xmlns:w="http://schemas.openxmlformats.org/wordprocessingml/2006/main" xmlns:w14="http://schemas.microsoft.com/office/word/2010/wordml" xmlns:w15="http://schemas.microsoft.com/office/word/2012/wordml" xmlns:w16cid="http://schemas.microsoft.com/office/word/2016/wordml/cid" xmlns:w16se="http://schemas.microsoft.com/office/word/2015/wordml/symex" xmlns:wpg="http://schemas.microsoft.com/office/word/2010/wordprocessingGroup" xmlns:wpi="http://schemas.microsoft.com/office/word/2010/wordprocessingInk" xmlns:wne="http://schemas.microsoft.com/office/word/2006/wordml" xmlns:wps="http://schemas.microsoft.com/office/word/2010/wordprocessingShape" mc:Ignorable="w14 w15 w16se w16cid wp14">
-  <w15:person w15:author="Mayhew, Rebecca">
-    <w15:presenceInfo w15:providerId="None" w15:userId="Mayhew, Rebecca"/>
-  </w15:person>
-</w15:people>
 </file>
 
 <file path=word/styles.xml><?xml version="1.0" encoding="utf-8"?>
@@ -11336,6 +11370,18 @@
       <w:szCs w:val="18"/>
     </w:rPr>
   </w:style>
+  <w:style w:type="character" w:styleId="UnresolvedMention">
+    <w:name w:val="Unresolved Mention"/>
+    <w:basedOn w:val="DefaultParagraphFont"/>
+    <w:uiPriority w:val="99"/>
+    <w:semiHidden/>
+    <w:unhideWhenUsed/>
+    <w:rsid w:val="00F86D71"/>
+    <w:rPr>
+      <w:color w:val="605E5C"/>
+      <w:shd w:val="clear" w:color="auto" w:fill="E1DFDD"/>
+    </w:rPr>
+  </w:style>
 </w:styles>
 </file>
 
@@ -11651,7 +11697,7 @@
         <b:Corporate>Sokanu</b:Corporate>
       </b:Author>
     </b:Author>
-    <b:RefOrder>2</b:RefOrder>
+    <b:RefOrder>3</b:RefOrder>
   </b:Source>
   <b:Source>
     <b:Tag>Ful18</b:Tag>
@@ -11668,11 +11714,34 @@
     <b:URL>http://getinmedia.com/careers/technical-artist</b:URL>
     <b:RefOrder>1</b:RefOrder>
   </b:Source>
+  <b:Source>
+    <b:Tag>Joh15</b:Tag>
+    <b:SourceType>InternetSite</b:SourceType>
+    <b:Guid>{65134248-EC4C-428C-AA71-01F6367637C2}</b:Guid>
+    <b:Title>Composition Over Inheritence</b:Title>
+    <b:Year>2015</b:Year>
+    <b:Author>
+      <b:Author>
+        <b:NameList>
+          <b:Person>
+            <b:Last>Johansson</b:Last>
+            <b:First>Mattias</b:First>
+            <b:Middle>Petter</b:Middle>
+          </b:Person>
+        </b:NameList>
+      </b:Author>
+    </b:Author>
+    <b:InternetSiteTitle>Medium.com</b:InternetSiteTitle>
+    <b:Month>9</b:Month>
+    <b:Day>20</b:Day>
+    <b:URL>https://medium.com/humans-create-software/composition-over-inheritance-cb6f88070205</b:URL>
+    <b:RefOrder>2</b:RefOrder>
+  </b:Source>
 </b:Sources>
 </file>
 
 <file path=customXml/itemProps1.xml><?xml version="1.0" encoding="utf-8"?>
-<ds:datastoreItem xmlns:ds="http://schemas.openxmlformats.org/officeDocument/2006/customXml" ds:itemID="{490C0E21-98B3-4E61-9799-F6BE60162001}">
+<ds:datastoreItem xmlns:ds="http://schemas.openxmlformats.org/officeDocument/2006/customXml" ds:itemID="{81421753-F1C3-4F38-A233-A115D72AAD1A}">
   <ds:schemaRefs>
     <ds:schemaRef ds:uri="http://schemas.openxmlformats.org/officeDocument/2006/bibliography"/>
   </ds:schemaRefs>

</xml_diff>